<commit_message>
Misc. documentation updates, renamed the sources file
</commit_message>
<xml_diff>
--- a/Documentation for HMDAHarmonizer.docx
+++ b/Documentation for HMDAHarmonizer.docx
@@ -18,36 +18,55 @@
           <w:bCs/>
           <w:u w:val="single"/>
         </w:rPr>
-        <w:t>Documentation for HMDAHarmonizer</w:t>
-      </w:r>
-    </w:p>
-    <w:p>
-      <w:pPr>
-        <w:contextualSpacing/>
-        <w:jc w:val="center"/>
-      </w:pPr>
-      <w:r>
-        <w:t>Zach Babat, last updated 2/17/23</w:t>
-      </w:r>
-    </w:p>
-    <w:p>
-      <w:pPr>
-        <w:pStyle w:val="Heading2"/>
-      </w:pPr>
-      <w:r>
-        <w:t>1. Summary</w:t>
-      </w:r>
-    </w:p>
-    <w:p>
-      <w:pPr>
-        <w:contextualSpacing/>
-      </w:pPr>
+        <w:t xml:space="preserve">Documentation for </w:t>
+      </w:r>
+      <w:proofErr w:type="spellStart"/>
       <w:r>
         <w:rPr>
           <w:b/>
           <w:bCs/>
-        </w:rPr>
-        <w:t>i. Context:</w:t>
+          <w:u w:val="single"/>
+        </w:rPr>
+        <w:t>HMDAHarmonizer</w:t>
+      </w:r>
+      <w:proofErr w:type="spellEnd"/>
+    </w:p>
+    <w:p>
+      <w:pPr>
+        <w:contextualSpacing/>
+        <w:jc w:val="center"/>
+      </w:pPr>
+      <w:r>
+        <w:t>Zach Babat, last updated 2/17/23</w:t>
+      </w:r>
+    </w:p>
+    <w:p>
+      <w:pPr>
+        <w:pStyle w:val="Heading2"/>
+      </w:pPr>
+      <w:r>
+        <w:t>1. Summary</w:t>
+      </w:r>
+    </w:p>
+    <w:p>
+      <w:pPr>
+        <w:contextualSpacing/>
+      </w:pPr>
+      <w:proofErr w:type="spellStart"/>
+      <w:r>
+        <w:rPr>
+          <w:b/>
+          <w:bCs/>
+        </w:rPr>
+        <w:t>i</w:t>
+      </w:r>
+      <w:proofErr w:type="spellEnd"/>
+      <w:r>
+        <w:rPr>
+          <w:b/>
+          <w:bCs/>
+        </w:rPr>
+        <w:t>. Context:</w:t>
       </w:r>
       <w:r>
         <w:t xml:space="preserve"> The Home Mortgage Disclosure Act (HMDA) dataset is a publication overseen by the </w:t>
@@ -151,6 +170,7 @@
       <w:r>
         <w:t xml:space="preserve"> This multi-year identifier panel is in wide format. Each observation corresponds to a lender, defined by the unique identifier </w:t>
       </w:r>
+      <w:proofErr w:type="spellStart"/>
       <w:r>
         <w:rPr>
           <w:i/>
@@ -158,6 +178,7 @@
         </w:rPr>
         <w:t>masterid</w:t>
       </w:r>
+      <w:proofErr w:type="spellEnd"/>
       <w:r>
         <w:t>.</w:t>
       </w:r>
@@ -170,12 +191,37 @@
       <w:r>
         <w:t xml:space="preserve"> Each observation also contains a series of variables called </w:t>
       </w:r>
-      <w:r>
-        <w:rPr>
-          <w:i/>
-          <w:iCs/>
-        </w:rPr>
-        <w:t>concatid[yyyy]</w:t>
+      <w:proofErr w:type="spellStart"/>
+      <w:r>
+        <w:rPr>
+          <w:i/>
+          <w:iCs/>
+        </w:rPr>
+        <w:t>concatid</w:t>
+      </w:r>
+      <w:proofErr w:type="spellEnd"/>
+      <w:r>
+        <w:rPr>
+          <w:i/>
+          <w:iCs/>
+        </w:rPr>
+        <w:t>[</w:t>
+      </w:r>
+      <w:proofErr w:type="spellStart"/>
+      <w:r>
+        <w:rPr>
+          <w:i/>
+          <w:iCs/>
+        </w:rPr>
+        <w:t>yyyy</w:t>
+      </w:r>
+      <w:proofErr w:type="spellEnd"/>
+      <w:r>
+        <w:rPr>
+          <w:i/>
+          <w:iCs/>
+        </w:rPr>
+        <w:t>]</w:t>
       </w:r>
       <w:r>
         <w:t xml:space="preserve">. </w:t>
@@ -183,6 +229,7 @@
       <w:r>
         <w:t xml:space="preserve">The </w:t>
       </w:r>
+      <w:proofErr w:type="spellStart"/>
       <w:r>
         <w:rPr>
           <w:i/>
@@ -190,9 +237,11 @@
         </w:rPr>
         <w:t>concatid</w:t>
       </w:r>
+      <w:proofErr w:type="spellEnd"/>
       <w:r>
         <w:t xml:space="preserve"> variable for each year contains the code used to identify the lender in HMDA in that year. Note that the values of </w:t>
       </w:r>
+      <w:proofErr w:type="spellStart"/>
       <w:r>
         <w:rPr>
           <w:i/>
@@ -200,9 +249,11 @@
         </w:rPr>
         <w:t>concatid</w:t>
       </w:r>
+      <w:proofErr w:type="spellEnd"/>
       <w:r>
         <w:t xml:space="preserve"> can vary between years for a given borrower - </w:t>
       </w:r>
+      <w:proofErr w:type="spellStart"/>
       <w:r>
         <w:rPr>
           <w:i/>
@@ -210,6 +261,7 @@
         </w:rPr>
         <w:t>masterid</w:t>
       </w:r>
+      <w:proofErr w:type="spellEnd"/>
       <w:r>
         <w:t xml:space="preserve"> groups together all the ways a bank is represented over time.</w:t>
       </w:r>
@@ -217,8 +269,17 @@
         <w:t xml:space="preserve"> </w:t>
       </w:r>
       <w:r>
-        <w:t xml:space="preserve">To use HMDAHarmonizer, a researcher can simply merge our panel onto a given year of the HMDA loan-level data, using the </w:t>
-      </w:r>
+        <w:t xml:space="preserve">To use </w:t>
+      </w:r>
+      <w:proofErr w:type="spellStart"/>
+      <w:r>
+        <w:t>HMDAHarmonizer</w:t>
+      </w:r>
+      <w:proofErr w:type="spellEnd"/>
+      <w:r>
+        <w:t xml:space="preserve">, a researcher can simply merge our panel onto a given year of the HMDA loan-level data, using the </w:t>
+      </w:r>
+      <w:proofErr w:type="spellStart"/>
       <w:r>
         <w:rPr>
           <w:i/>
@@ -226,9 +287,11 @@
         </w:rPr>
         <w:t>concatid</w:t>
       </w:r>
+      <w:proofErr w:type="spellEnd"/>
       <w:r>
         <w:t xml:space="preserve"> variable for that year as the merge key. After repeating this process for multiple years of the dataset, the researcher can track a given bank by its </w:t>
       </w:r>
+      <w:proofErr w:type="spellStart"/>
       <w:r>
         <w:rPr>
           <w:i/>
@@ -236,6 +299,7 @@
         </w:rPr>
         <w:t>masterid</w:t>
       </w:r>
+      <w:proofErr w:type="spellEnd"/>
       <w:r>
         <w:t>.</w:t>
       </w:r>
@@ -258,21 +322,55 @@
           <w:b/>
           <w:bCs/>
         </w:rPr>
-        <w:t>v. HMDAHarmonizer File and Replication:</w:t>
-      </w:r>
-    </w:p>
-    <w:p>
-      <w:pPr>
-        <w:contextualSpacing/>
-      </w:pPr>
-      <w:r>
-        <w:t xml:space="preserve">The file HMDAHarmonizer panel is contained in the file, </w:t>
-      </w:r>
-      <w:r>
-        <w:t>hmda_harmonizer_panel</w:t>
-      </w:r>
-      <w:r>
-        <w:t>.dta. To replicate this file, follow the instructions in “_readme_sources” to download the input files, and then execute the script hmda_</w:t>
+        <w:t xml:space="preserve">v. </w:t>
+      </w:r>
+      <w:proofErr w:type="spellStart"/>
+      <w:r>
+        <w:rPr>
+          <w:b/>
+          <w:bCs/>
+        </w:rPr>
+        <w:t>HMDAHarmonizer</w:t>
+      </w:r>
+      <w:proofErr w:type="spellEnd"/>
+      <w:r>
+        <w:rPr>
+          <w:b/>
+          <w:bCs/>
+        </w:rPr>
+        <w:t xml:space="preserve"> File and Replication:</w:t>
+      </w:r>
+    </w:p>
+    <w:p>
+      <w:pPr>
+        <w:contextualSpacing/>
+      </w:pPr>
+      <w:r>
+        <w:t xml:space="preserve">The file </w:t>
+      </w:r>
+      <w:proofErr w:type="spellStart"/>
+      <w:r>
+        <w:t>HMDAHarmonizer</w:t>
+      </w:r>
+      <w:proofErr w:type="spellEnd"/>
+      <w:r>
+        <w:t xml:space="preserve"> panel is contained in the file, </w:t>
+      </w:r>
+      <w:proofErr w:type="spellStart"/>
+      <w:r>
+        <w:t>hmda_harmonizer_panel.dta</w:t>
+      </w:r>
+      <w:proofErr w:type="spellEnd"/>
+      <w:r>
+        <w:t>. To replicate this file, follow the instructions in “_</w:t>
+      </w:r>
+      <w:proofErr w:type="spellStart"/>
+      <w:r>
+        <w:t>readme_sources</w:t>
+      </w:r>
+      <w:proofErr w:type="spellEnd"/>
+      <w:r>
+        <w:t>” to download the input files, and then execute the script hmda_</w:t>
       </w:r>
       <w:r>
         <w:softHyphen/>
@@ -295,12 +393,21 @@
       <w:pPr>
         <w:contextualSpacing/>
       </w:pPr>
+      <w:proofErr w:type="spellStart"/>
       <w:r>
         <w:rPr>
           <w:b/>
           <w:bCs/>
         </w:rPr>
-        <w:t>i. Identifier types:</w:t>
+        <w:t>i</w:t>
+      </w:r>
+      <w:proofErr w:type="spellEnd"/>
+      <w:r>
+        <w:rPr>
+          <w:b/>
+          <w:bCs/>
+        </w:rPr>
+        <w:t>. Identifier types:</w:t>
       </w:r>
       <w:r>
         <w:t xml:space="preserve"> There are 3 types of lender ID variables used in this crosswalk:</w:t>
@@ -430,6 +537,7 @@
         </w:rPr>
         <w:t xml:space="preserve">ii. </w:t>
       </w:r>
+      <w:proofErr w:type="spellStart"/>
       <w:r>
         <w:rPr>
           <w:b/>
@@ -439,6 +547,7 @@
         </w:rPr>
         <w:t>masterid</w:t>
       </w:r>
+      <w:proofErr w:type="spellEnd"/>
       <w:r>
         <w:rPr>
           <w:b/>
@@ -455,6 +564,7 @@
       <w:r>
         <w:t xml:space="preserve"> banks using RSSD codes. Based on this principle, we do the following to construct the </w:t>
       </w:r>
+      <w:proofErr w:type="spellStart"/>
       <w:r>
         <w:rPr>
           <w:i/>
@@ -462,9 +572,11 @@
         </w:rPr>
         <w:t>masterid</w:t>
       </w:r>
+      <w:proofErr w:type="spellEnd"/>
       <w:r>
         <w:t xml:space="preserve"> variable that defines a bank in our dataset. </w:t>
       </w:r>
+      <w:proofErr w:type="spellStart"/>
       <w:r>
         <w:rPr>
           <w:i/>
@@ -472,15 +584,41 @@
         </w:rPr>
         <w:t>masterid</w:t>
       </w:r>
+      <w:proofErr w:type="spellEnd"/>
       <w:r>
         <w:t xml:space="preserve"> is linked to the time-series of </w:t>
       </w:r>
-      <w:r>
-        <w:rPr>
-          <w:i/>
-          <w:iCs/>
-        </w:rPr>
-        <w:t>concatid[yyyy]</w:t>
+      <w:proofErr w:type="spellStart"/>
+      <w:r>
+        <w:rPr>
+          <w:i/>
+          <w:iCs/>
+        </w:rPr>
+        <w:t>concatid</w:t>
+      </w:r>
+      <w:proofErr w:type="spellEnd"/>
+      <w:r>
+        <w:rPr>
+          <w:i/>
+          <w:iCs/>
+        </w:rPr>
+        <w:t>[</w:t>
+      </w:r>
+      <w:proofErr w:type="spellStart"/>
+      <w:r>
+        <w:rPr>
+          <w:i/>
+          <w:iCs/>
+        </w:rPr>
+        <w:t>yyyy</w:t>
+      </w:r>
+      <w:proofErr w:type="spellEnd"/>
+      <w:r>
+        <w:rPr>
+          <w:i/>
+          <w:iCs/>
+        </w:rPr>
+        <w:t>]</w:t>
       </w:r>
       <w:r>
         <w:t xml:space="preserve"> variables that identify the bank in each year’s lender panel. </w:t>
@@ -497,6 +635,7 @@
       <w:r>
         <w:t xml:space="preserve">When available, use RSSD to define </w:t>
       </w:r>
+      <w:proofErr w:type="spellStart"/>
       <w:r>
         <w:rPr>
           <w:i/>
@@ -504,15 +643,41 @@
         </w:rPr>
         <w:t>masterid</w:t>
       </w:r>
+      <w:proofErr w:type="spellEnd"/>
       <w:r>
         <w:t xml:space="preserve">, and construct the </w:t>
       </w:r>
-      <w:r>
-        <w:rPr>
-          <w:i/>
-          <w:iCs/>
-        </w:rPr>
-        <w:t>concatid[yyyy]</w:t>
+      <w:proofErr w:type="spellStart"/>
+      <w:r>
+        <w:rPr>
+          <w:i/>
+          <w:iCs/>
+        </w:rPr>
+        <w:t>concatid</w:t>
+      </w:r>
+      <w:proofErr w:type="spellEnd"/>
+      <w:r>
+        <w:rPr>
+          <w:i/>
+          <w:iCs/>
+        </w:rPr>
+        <w:t>[</w:t>
+      </w:r>
+      <w:proofErr w:type="spellStart"/>
+      <w:r>
+        <w:rPr>
+          <w:i/>
+          <w:iCs/>
+        </w:rPr>
+        <w:t>yyyy</w:t>
+      </w:r>
+      <w:proofErr w:type="spellEnd"/>
+      <w:r>
+        <w:rPr>
+          <w:i/>
+          <w:iCs/>
+        </w:rPr>
+        <w:t>]</w:t>
       </w:r>
       <w:r>
         <w:t xml:space="preserve"> variables as the </w:t>
@@ -535,6 +700,7 @@
       <w:r>
         <w:t xml:space="preserve">If a lender exists only in the post-2017 data but does not have an RSSD, we use LEI to define the bank, and assign LEI as </w:t>
       </w:r>
+      <w:proofErr w:type="spellStart"/>
       <w:r>
         <w:rPr>
           <w:i/>
@@ -542,15 +708,41 @@
         </w:rPr>
         <w:t>masterid</w:t>
       </w:r>
+      <w:proofErr w:type="spellEnd"/>
       <w:r>
         <w:t xml:space="preserve">. </w:t>
       </w:r>
-      <w:r>
-        <w:rPr>
-          <w:i/>
-          <w:iCs/>
-        </w:rPr>
-        <w:t>concatid[yyyy]</w:t>
+      <w:proofErr w:type="spellStart"/>
+      <w:r>
+        <w:rPr>
+          <w:i/>
+          <w:iCs/>
+        </w:rPr>
+        <w:t>concatid</w:t>
+      </w:r>
+      <w:proofErr w:type="spellEnd"/>
+      <w:r>
+        <w:rPr>
+          <w:i/>
+          <w:iCs/>
+        </w:rPr>
+        <w:t>[</w:t>
+      </w:r>
+      <w:proofErr w:type="spellStart"/>
+      <w:r>
+        <w:rPr>
+          <w:i/>
+          <w:iCs/>
+        </w:rPr>
+        <w:t>yyyy</w:t>
+      </w:r>
+      <w:proofErr w:type="spellEnd"/>
+      <w:r>
+        <w:rPr>
+          <w:i/>
+          <w:iCs/>
+        </w:rPr>
+        <w:t>]</w:t>
       </w:r>
       <w:r>
         <w:t xml:space="preserve"> variables will be populated with the same LEI in the years that there is a HMDA report associated with that LEI.</w:t>
@@ -579,6 +771,7 @@
       <w:r>
         <w:t xml:space="preserve"> HMDA ID to define the bank, and assign an ad-hoc alphanumeric code as </w:t>
       </w:r>
+      <w:proofErr w:type="spellStart"/>
       <w:r>
         <w:rPr>
           <w:i/>
@@ -586,15 +779,41 @@
         </w:rPr>
         <w:t>masterid</w:t>
       </w:r>
+      <w:proofErr w:type="spellEnd"/>
       <w:r>
         <w:t xml:space="preserve">. </w:t>
       </w:r>
-      <w:r>
-        <w:rPr>
-          <w:i/>
-          <w:iCs/>
-        </w:rPr>
-        <w:t>concatid[yyyy]</w:t>
+      <w:proofErr w:type="spellStart"/>
+      <w:r>
+        <w:rPr>
+          <w:i/>
+          <w:iCs/>
+        </w:rPr>
+        <w:t>concatid</w:t>
+      </w:r>
+      <w:proofErr w:type="spellEnd"/>
+      <w:r>
+        <w:rPr>
+          <w:i/>
+          <w:iCs/>
+        </w:rPr>
+        <w:t>[</w:t>
+      </w:r>
+      <w:proofErr w:type="spellStart"/>
+      <w:r>
+        <w:rPr>
+          <w:i/>
+          <w:iCs/>
+        </w:rPr>
+        <w:t>yyyy</w:t>
+      </w:r>
+      <w:proofErr w:type="spellEnd"/>
+      <w:r>
+        <w:rPr>
+          <w:i/>
+          <w:iCs/>
+        </w:rPr>
+        <w:t>]</w:t>
       </w:r>
       <w:r>
         <w:t xml:space="preserve"> variables will be populated with the </w:t>
@@ -638,6 +857,7 @@
       <w:r>
         <w:t xml:space="preserve"> datasets, are linked together with a </w:t>
       </w:r>
+      <w:proofErr w:type="spellStart"/>
       <w:r>
         <w:rPr>
           <w:i/>
@@ -645,18 +865,28 @@
         </w:rPr>
         <w:t>masterid</w:t>
       </w:r>
+      <w:proofErr w:type="spellEnd"/>
       <w:r>
         <w:t xml:space="preserve"> that bridges across coding schemes</w:t>
       </w:r>
       <w:r>
         <w:t xml:space="preserve">. That is, the single </w:t>
       </w:r>
-      <w:r>
-        <w:rPr>
-          <w:i/>
-          <w:iCs/>
-        </w:rPr>
-        <w:t xml:space="preserve">masterid </w:t>
+      <w:proofErr w:type="spellStart"/>
+      <w:r>
+        <w:rPr>
+          <w:i/>
+          <w:iCs/>
+        </w:rPr>
+        <w:t>masterid</w:t>
+      </w:r>
+      <w:proofErr w:type="spellEnd"/>
+      <w:r>
+        <w:rPr>
+          <w:i/>
+          <w:iCs/>
+        </w:rPr>
+        <w:t xml:space="preserve"> </w:t>
       </w:r>
       <w:r>
         <w:t xml:space="preserve">is linked to a bank’s representation via </w:t>
@@ -714,8 +944,21 @@
       <w:pPr>
         <w:contextualSpacing/>
       </w:pPr>
-      <w:r>
-        <w:t>i. Note on Identifier Stability: This crosswalk is built on the principle that there is a 1-to-1 correspondence between banks and RSSD codes. This is in contrast to the pre-2017 HMDA IDs. Of all the financial institutions defined by unique RSSDs that file a HMDA report before 2018, roughly 15% of them are assigned more than 1 HMDA ID between 2010-2017. Thus, an analysis that uses HMDA ID alone would erroneously classify each of those banks as multiple unrelated entities.</w:t>
+      <w:proofErr w:type="spellStart"/>
+      <w:r>
+        <w:t>i</w:t>
+      </w:r>
+      <w:proofErr w:type="spellEnd"/>
+      <w:r>
+        <w:t xml:space="preserve">. Note on Identifier Stability: This crosswalk is built on the principle that there is a 1-to-1 correspondence between banks and RSSD codes. This </w:t>
+      </w:r>
+      <w:proofErr w:type="gramStart"/>
+      <w:r>
+        <w:t>is in contrast to</w:t>
+      </w:r>
+      <w:proofErr w:type="gramEnd"/>
+      <w:r>
+        <w:t xml:space="preserve"> the pre-2017 HMDA IDs. Of all the financial institutions defined by unique RSSDs that file a HMDA report before 2018, roughly 15% of them are assigned more than 1 HMDA ID between 2010-2017. Thus, an analysis that uses HMDA ID alone would erroneously classify each of those banks as multiple unrelated entities.</w:t>
       </w:r>
     </w:p>
     <w:p>
@@ -803,8 +1046,13 @@
       <w:pPr>
         <w:contextualSpacing/>
       </w:pPr>
-      <w:r>
-        <w:t>i. General Methodology: [TK - I think loosely I can describe the procedure as follows:</w:t>
+      <w:proofErr w:type="spellStart"/>
+      <w:r>
+        <w:t>i</w:t>
+      </w:r>
+      <w:proofErr w:type="spellEnd"/>
+      <w:r>
+        <w:t>. General Methodology: [TK - I think loosely I can describe the procedure as follows:</w:t>
       </w:r>
     </w:p>
     <w:p>
@@ -884,7 +1132,15 @@
         <w:contextualSpacing/>
       </w:pPr>
       <w:r>
-        <w:t>Merge together pre- and post-2017 panels into a single, masterid-identified panel</w:t>
+        <w:t xml:space="preserve">Merge together pre- and post-2017 panels into a single, </w:t>
+      </w:r>
+      <w:proofErr w:type="spellStart"/>
+      <w:r>
+        <w:t>masterid</w:t>
+      </w:r>
+      <w:proofErr w:type="spellEnd"/>
+      <w:r>
+        <w:t>-identified panel</w:t>
       </w:r>
     </w:p>
     <w:p>
@@ -957,7 +1213,15 @@
         <w:contextualSpacing/>
       </w:pPr>
       <w:r>
-        <w:t>Duplicated masterids (duplicated reporting, switchers)</w:t>
+        <w:t xml:space="preserve">Duplicated </w:t>
+      </w:r>
+      <w:proofErr w:type="spellStart"/>
+      <w:r>
+        <w:t>masterids</w:t>
+      </w:r>
+      <w:proofErr w:type="spellEnd"/>
+      <w:r>
+        <w:t xml:space="preserve"> (duplicated reporting, switchers)</w:t>
       </w:r>
     </w:p>
     <w:p>
@@ -973,8 +1237,13 @@
         <w:contextualSpacing/>
       </w:pPr>
       <w:r>
-        <w:t>Ad-hoc masterids</w:t>
-      </w:r>
+        <w:t xml:space="preserve">Ad-hoc </w:t>
+      </w:r>
+      <w:proofErr w:type="spellStart"/>
+      <w:r>
+        <w:t>masterids</w:t>
+      </w:r>
+      <w:proofErr w:type="spellEnd"/>
     </w:p>
     <w:p>
       <w:pPr>
@@ -1212,14 +1481,7 @@
           <w:sz w:val="18"/>
           <w:szCs w:val="18"/>
         </w:rPr>
-        <w:t xml:space="preserve"> </w:t>
-      </w:r>
-      <w:r>
-        <w:rPr>
-          <w:sz w:val="18"/>
-          <w:szCs w:val="18"/>
-        </w:rPr>
-        <w:t>There are different versions of the loan-level data, e.g. the “Snapshot” vs. “Dynamic” loan-level datasets, the difference between these is not important for our purposes.</w:t>
+        <w:t xml:space="preserve"> There are different versions of the loan-level data, e.g. the “Snapshot” vs. “Dynamic” loan-level datasets, the difference between these is not important for our purposes.</w:t>
       </w:r>
     </w:p>
   </w:footnote>
@@ -1241,21 +1503,39 @@
           <w:sz w:val="18"/>
           <w:szCs w:val="18"/>
         </w:rPr>
-        <w:t xml:space="preserve"> </w:t>
-      </w:r>
+        <w:t xml:space="preserve"> See Section 4 of this documentation - for 33 different </w:t>
+      </w:r>
+      <w:proofErr w:type="spellStart"/>
       <w:r>
         <w:rPr>
           <w:sz w:val="18"/>
           <w:szCs w:val="18"/>
         </w:rPr>
-        <w:t>See Section 4 of this documentation - for 33 different masterid codes, masterid is duplicated in two observations</w:t>
-      </w:r>
+        <w:t>masterid</w:t>
+      </w:r>
+      <w:proofErr w:type="spellEnd"/>
       <w:r>
         <w:rPr>
           <w:sz w:val="18"/>
           <w:szCs w:val="18"/>
         </w:rPr>
-        <w:t>.</w:t>
+        <w:t xml:space="preserve"> codes, </w:t>
+      </w:r>
+      <w:proofErr w:type="spellStart"/>
+      <w:r>
+        <w:rPr>
+          <w:sz w:val="18"/>
+          <w:szCs w:val="18"/>
+        </w:rPr>
+        <w:t>masterid</w:t>
+      </w:r>
+      <w:proofErr w:type="spellEnd"/>
+      <w:r>
+        <w:rPr>
+          <w:sz w:val="18"/>
+          <w:szCs w:val="18"/>
+        </w:rPr>
+        <w:t xml:space="preserve"> is duplicated in two observations.</w:t>
       </w:r>
     </w:p>
   </w:footnote>
@@ -1290,39 +1570,7 @@
             <w:sz w:val="18"/>
             <w:szCs w:val="18"/>
           </w:rPr>
-          <w:t>HMDA Docum</w:t>
-        </w:r>
-        <w:r>
-          <w:rPr>
-            <w:rStyle w:val="Hyperlink"/>
-            <w:sz w:val="18"/>
-            <w:szCs w:val="18"/>
-          </w:rPr>
-          <w:t>e</w:t>
-        </w:r>
-        <w:r>
-          <w:rPr>
-            <w:rStyle w:val="Hyperlink"/>
-            <w:sz w:val="18"/>
-            <w:szCs w:val="18"/>
-          </w:rPr>
-          <w:t>ntation (cf</w:t>
-        </w:r>
-        <w:r>
-          <w:rPr>
-            <w:rStyle w:val="Hyperlink"/>
-            <w:sz w:val="18"/>
-            <w:szCs w:val="18"/>
-          </w:rPr>
-          <w:t>p</w:t>
-        </w:r>
-        <w:r>
-          <w:rPr>
-            <w:rStyle w:val="Hyperlink"/>
-            <w:sz w:val="18"/>
-            <w:szCs w:val="18"/>
-          </w:rPr>
-          <w:t>b.gov)</w:t>
+          <w:t>HMDA Documentation (cfpb.gov)</w:t>
         </w:r>
       </w:hyperlink>
     </w:p>
@@ -1358,39 +1606,7 @@
             <w:sz w:val="18"/>
             <w:szCs w:val="18"/>
           </w:rPr>
-          <w:t>HMDA Documentation</w:t>
-        </w:r>
-        <w:r>
-          <w:rPr>
-            <w:rStyle w:val="Hyperlink"/>
-            <w:sz w:val="18"/>
-            <w:szCs w:val="18"/>
-          </w:rPr>
-          <w:t xml:space="preserve"> </w:t>
-        </w:r>
-        <w:r>
-          <w:rPr>
-            <w:rStyle w:val="Hyperlink"/>
-            <w:sz w:val="18"/>
-            <w:szCs w:val="18"/>
-          </w:rPr>
-          <w:t>(cf</w:t>
-        </w:r>
-        <w:r>
-          <w:rPr>
-            <w:rStyle w:val="Hyperlink"/>
-            <w:sz w:val="18"/>
-            <w:szCs w:val="18"/>
-          </w:rPr>
-          <w:t>p</w:t>
-        </w:r>
-        <w:r>
-          <w:rPr>
-            <w:rStyle w:val="Hyperlink"/>
-            <w:sz w:val="18"/>
-            <w:szCs w:val="18"/>
-          </w:rPr>
-          <w:t>b.gov)</w:t>
+          <w:t>HMDA Documentation (cfpb.gov)</w:t>
         </w:r>
       </w:hyperlink>
     </w:p>
@@ -1475,14 +1691,7 @@
           <w:sz w:val="18"/>
           <w:szCs w:val="18"/>
         </w:rPr>
-        <w:t xml:space="preserve"> </w:t>
-      </w:r>
-      <w:r>
-        <w:rPr>
-          <w:sz w:val="18"/>
-          <w:szCs w:val="18"/>
-        </w:rPr>
-        <w:t>We perform a manual check to ensure that pre-2017 HMDA IDs consistently identifies the same bank in these cases. Note also that while pre-2017 HMDA IDs can change, there do not seem to be cases when a HMDA ID is “abandoned” by one lender and “re-used” by a different lender.</w:t>
+        <w:t xml:space="preserve"> We perform a manual check to ensure that pre-2017 HMDA IDs consistently identifies the same bank in these cases. Note also that while pre-2017 HMDA IDs can change, there do not seem to be cases when a HMDA ID is “abandoned” by one lender and “re-used” by a different lender.</w:t>
       </w:r>
     </w:p>
   </w:footnote>
@@ -2398,6 +2607,7 @@
   <w:style w:type="character" w:default="1" w:styleId="DefaultParagraphFont">
     <w:name w:val="Default Paragraph Font"/>
     <w:uiPriority w:val="1"/>
+    <w:semiHidden/>
     <w:unhideWhenUsed/>
   </w:style>
   <w:style w:type="table" w:default="1" w:styleId="TableNormal">

</xml_diff>

<commit_message>
Update Documentation for HMDAHarmonizer.docx
</commit_message>
<xml_diff>
--- a/Documentation for HMDAHarmonizer.docx
+++ b/Documentation for HMDAHarmonizer.docx
@@ -18,36 +18,55 @@
           <w:bCs/>
           <w:u w:val="single"/>
         </w:rPr>
-        <w:t>Documentation for HMDAHarmonizer</w:t>
-      </w:r>
-    </w:p>
-    <w:p>
-      <w:pPr>
-        <w:contextualSpacing/>
-        <w:jc w:val="center"/>
-      </w:pPr>
-      <w:r>
-        <w:t>Zach Babat, last updated 2/17/23</w:t>
-      </w:r>
-    </w:p>
-    <w:p>
-      <w:pPr>
-        <w:pStyle w:val="Heading2"/>
-      </w:pPr>
-      <w:r>
-        <w:t>1. Summary</w:t>
-      </w:r>
-    </w:p>
-    <w:p>
-      <w:pPr>
-        <w:contextualSpacing/>
-      </w:pPr>
+        <w:t xml:space="preserve">Documentation for </w:t>
+      </w:r>
+      <w:proofErr w:type="spellStart"/>
       <w:r>
         <w:rPr>
           <w:b/>
           <w:bCs/>
-        </w:rPr>
-        <w:t>i. Context:</w:t>
+          <w:u w:val="single"/>
+        </w:rPr>
+        <w:t>HMDAHarmonizer</w:t>
+      </w:r>
+      <w:proofErr w:type="spellEnd"/>
+    </w:p>
+    <w:p>
+      <w:pPr>
+        <w:contextualSpacing/>
+        <w:jc w:val="center"/>
+      </w:pPr>
+      <w:r>
+        <w:t>Zach Babat, last updated 2/17/23</w:t>
+      </w:r>
+    </w:p>
+    <w:p>
+      <w:pPr>
+        <w:pStyle w:val="Heading2"/>
+      </w:pPr>
+      <w:r>
+        <w:t>1. Summary</w:t>
+      </w:r>
+    </w:p>
+    <w:p>
+      <w:pPr>
+        <w:contextualSpacing/>
+      </w:pPr>
+      <w:proofErr w:type="spellStart"/>
+      <w:r>
+        <w:rPr>
+          <w:b/>
+          <w:bCs/>
+        </w:rPr>
+        <w:t>i</w:t>
+      </w:r>
+      <w:proofErr w:type="spellEnd"/>
+      <w:r>
+        <w:rPr>
+          <w:b/>
+          <w:bCs/>
+        </w:rPr>
+        <w:t>. Context:</w:t>
       </w:r>
       <w:r>
         <w:t xml:space="preserve"> The Home Mortgage Disclosure Act (HMDA) dataset is a publication overseen by the </w:t>
@@ -149,8 +168,17 @@
         <w:t>iv. Structure and Use:</w:t>
       </w:r>
       <w:r>
-        <w:t xml:space="preserve"> This multi-year identifier panel is in wide format. Each observation corresponds to a lender, defined by the unique identifier </w:t>
-      </w:r>
+        <w:t xml:space="preserve"> This multi-year identifier panel is in wide format. Each observation corresponds to </w:t>
+      </w:r>
+      <w:proofErr w:type="gramStart"/>
+      <w:r>
+        <w:t>a lender,</w:t>
+      </w:r>
+      <w:proofErr w:type="gramEnd"/>
+      <w:r>
+        <w:t xml:space="preserve"> defined by the unique identifier </w:t>
+      </w:r>
+      <w:proofErr w:type="spellStart"/>
       <w:r>
         <w:rPr>
           <w:i/>
@@ -158,6 +186,7 @@
         </w:rPr>
         <w:t>masterid</w:t>
       </w:r>
+      <w:proofErr w:type="spellEnd"/>
       <w:r>
         <w:t>.</w:t>
       </w:r>
@@ -170,12 +199,37 @@
       <w:r>
         <w:t xml:space="preserve"> Each observation also contains a series of variables called </w:t>
       </w:r>
-      <w:r>
-        <w:rPr>
-          <w:i/>
-          <w:iCs/>
-        </w:rPr>
-        <w:t>concatid[yyyy]</w:t>
+      <w:proofErr w:type="spellStart"/>
+      <w:r>
+        <w:rPr>
+          <w:i/>
+          <w:iCs/>
+        </w:rPr>
+        <w:t>concatid</w:t>
+      </w:r>
+      <w:proofErr w:type="spellEnd"/>
+      <w:r>
+        <w:rPr>
+          <w:i/>
+          <w:iCs/>
+        </w:rPr>
+        <w:t>[</w:t>
+      </w:r>
+      <w:proofErr w:type="spellStart"/>
+      <w:r>
+        <w:rPr>
+          <w:i/>
+          <w:iCs/>
+        </w:rPr>
+        <w:t>yyyy</w:t>
+      </w:r>
+      <w:proofErr w:type="spellEnd"/>
+      <w:r>
+        <w:rPr>
+          <w:i/>
+          <w:iCs/>
+        </w:rPr>
+        <w:t>]</w:t>
       </w:r>
       <w:r>
         <w:t xml:space="preserve">. </w:t>
@@ -183,6 +237,7 @@
       <w:r>
         <w:t xml:space="preserve">The </w:t>
       </w:r>
+      <w:proofErr w:type="spellStart"/>
       <w:r>
         <w:rPr>
           <w:i/>
@@ -190,9 +245,11 @@
         </w:rPr>
         <w:t>concatid</w:t>
       </w:r>
+      <w:proofErr w:type="spellEnd"/>
       <w:r>
         <w:t xml:space="preserve"> variable for each year contains the code used to identify the lender in HMDA in that year. Note that the values of </w:t>
       </w:r>
+      <w:proofErr w:type="spellStart"/>
       <w:r>
         <w:rPr>
           <w:i/>
@@ -200,9 +257,11 @@
         </w:rPr>
         <w:t>concatid</w:t>
       </w:r>
+      <w:proofErr w:type="spellEnd"/>
       <w:r>
         <w:t xml:space="preserve"> can vary between years for a given borrower - </w:t>
       </w:r>
+      <w:proofErr w:type="spellStart"/>
       <w:r>
         <w:rPr>
           <w:i/>
@@ -210,6 +269,7 @@
         </w:rPr>
         <w:t>masterid</w:t>
       </w:r>
+      <w:proofErr w:type="spellEnd"/>
       <w:r>
         <w:t xml:space="preserve"> groups together all the ways a bank is represented over time.</w:t>
       </w:r>
@@ -217,8 +277,17 @@
         <w:t xml:space="preserve"> </w:t>
       </w:r>
       <w:r>
-        <w:t xml:space="preserve">To use HMDAHarmonizer, a researcher can simply merge our panel onto a given year of the HMDA loan-level data, using the </w:t>
-      </w:r>
+        <w:t xml:space="preserve">To use </w:t>
+      </w:r>
+      <w:proofErr w:type="spellStart"/>
+      <w:r>
+        <w:t>HMDAHarmonizer</w:t>
+      </w:r>
+      <w:proofErr w:type="spellEnd"/>
+      <w:r>
+        <w:t xml:space="preserve">, a researcher can simply merge our panel onto a given year of the HMDA loan-level data, using the </w:t>
+      </w:r>
+      <w:proofErr w:type="spellStart"/>
       <w:r>
         <w:rPr>
           <w:i/>
@@ -226,9 +295,11 @@
         </w:rPr>
         <w:t>concatid</w:t>
       </w:r>
+      <w:proofErr w:type="spellEnd"/>
       <w:r>
         <w:t xml:space="preserve"> variable for that year as the merge key. After repeating this process for multiple years of the dataset, the researcher can track a given bank by its </w:t>
       </w:r>
+      <w:proofErr w:type="spellStart"/>
       <w:r>
         <w:rPr>
           <w:i/>
@@ -236,6 +307,7 @@
         </w:rPr>
         <w:t>masterid</w:t>
       </w:r>
+      <w:proofErr w:type="spellEnd"/>
       <w:r>
         <w:t>.</w:t>
       </w:r>
@@ -258,15 +330,55 @@
           <w:b/>
           <w:bCs/>
         </w:rPr>
-        <w:t>v. HMDAHarmonizer File and Replication:</w:t>
-      </w:r>
-    </w:p>
-    <w:p>
-      <w:pPr>
-        <w:contextualSpacing/>
-      </w:pPr>
-      <w:r>
-        <w:t>The file HMDAHarmonizer panel is contained in the file, hmda_harmonizer_panel.dta. To replicate this file, follow the instructions in “_readme_sources” to download the input files, and then execute the script hmda_</w:t>
+        <w:t xml:space="preserve">v. </w:t>
+      </w:r>
+      <w:proofErr w:type="spellStart"/>
+      <w:r>
+        <w:rPr>
+          <w:b/>
+          <w:bCs/>
+        </w:rPr>
+        <w:t>HMDAHarmonizer</w:t>
+      </w:r>
+      <w:proofErr w:type="spellEnd"/>
+      <w:r>
+        <w:rPr>
+          <w:b/>
+          <w:bCs/>
+        </w:rPr>
+        <w:t xml:space="preserve"> File and Replication:</w:t>
+      </w:r>
+    </w:p>
+    <w:p>
+      <w:pPr>
+        <w:contextualSpacing/>
+      </w:pPr>
+      <w:r>
+        <w:t xml:space="preserve">The file </w:t>
+      </w:r>
+      <w:proofErr w:type="spellStart"/>
+      <w:r>
+        <w:t>HMDAHarmonizer</w:t>
+      </w:r>
+      <w:proofErr w:type="spellEnd"/>
+      <w:r>
+        <w:t xml:space="preserve"> panel is contained in the file, </w:t>
+      </w:r>
+      <w:proofErr w:type="spellStart"/>
+      <w:r>
+        <w:t>hmda_harmonizer_panel.dta</w:t>
+      </w:r>
+      <w:proofErr w:type="spellEnd"/>
+      <w:r>
+        <w:t>. To replicate this file, follow the instructions in “_</w:t>
+      </w:r>
+      <w:proofErr w:type="spellStart"/>
+      <w:r>
+        <w:t>readme_sources</w:t>
+      </w:r>
+      <w:proofErr w:type="spellEnd"/>
+      <w:r>
+        <w:t>” to download the input files, and then execute the script hmda_</w:t>
       </w:r>
       <w:r>
         <w:softHyphen/>
@@ -289,12 +401,21 @@
       <w:pPr>
         <w:contextualSpacing/>
       </w:pPr>
+      <w:proofErr w:type="spellStart"/>
       <w:r>
         <w:rPr>
           <w:b/>
           <w:bCs/>
         </w:rPr>
-        <w:t>i. Identifier types:</w:t>
+        <w:t>i</w:t>
+      </w:r>
+      <w:proofErr w:type="spellEnd"/>
+      <w:r>
+        <w:rPr>
+          <w:b/>
+          <w:bCs/>
+        </w:rPr>
+        <w:t>. Identifier types:</w:t>
       </w:r>
       <w:r>
         <w:t xml:space="preserve"> There are 3 types of lender ID variables used in this crosswalk:</w:t>
@@ -430,6 +551,7 @@
         </w:rPr>
         <w:t xml:space="preserve">ii. </w:t>
       </w:r>
+      <w:proofErr w:type="spellStart"/>
       <w:r>
         <w:rPr>
           <w:b/>
@@ -439,6 +561,7 @@
         </w:rPr>
         <w:t>masterid</w:t>
       </w:r>
+      <w:proofErr w:type="spellEnd"/>
       <w:r>
         <w:rPr>
           <w:b/>
@@ -455,6 +578,7 @@
       <w:r>
         <w:t xml:space="preserve"> banks using RSSD codes. Based on this principle, we do the following to construct the </w:t>
       </w:r>
+      <w:proofErr w:type="spellStart"/>
       <w:r>
         <w:rPr>
           <w:i/>
@@ -462,9 +586,11 @@
         </w:rPr>
         <w:t>masterid</w:t>
       </w:r>
+      <w:proofErr w:type="spellEnd"/>
       <w:r>
         <w:t xml:space="preserve"> variable that defines a bank in our dataset. </w:t>
       </w:r>
+      <w:proofErr w:type="spellStart"/>
       <w:r>
         <w:rPr>
           <w:i/>
@@ -472,15 +598,41 @@
         </w:rPr>
         <w:t>masterid</w:t>
       </w:r>
+      <w:proofErr w:type="spellEnd"/>
       <w:r>
         <w:t xml:space="preserve"> is linked to the time-series of </w:t>
       </w:r>
-      <w:r>
-        <w:rPr>
-          <w:i/>
-          <w:iCs/>
-        </w:rPr>
-        <w:t>concatid[yyyy]</w:t>
+      <w:proofErr w:type="spellStart"/>
+      <w:r>
+        <w:rPr>
+          <w:i/>
+          <w:iCs/>
+        </w:rPr>
+        <w:t>concatid</w:t>
+      </w:r>
+      <w:proofErr w:type="spellEnd"/>
+      <w:r>
+        <w:rPr>
+          <w:i/>
+          <w:iCs/>
+        </w:rPr>
+        <w:t>[</w:t>
+      </w:r>
+      <w:proofErr w:type="spellStart"/>
+      <w:r>
+        <w:rPr>
+          <w:i/>
+          <w:iCs/>
+        </w:rPr>
+        <w:t>yyyy</w:t>
+      </w:r>
+      <w:proofErr w:type="spellEnd"/>
+      <w:r>
+        <w:rPr>
+          <w:i/>
+          <w:iCs/>
+        </w:rPr>
+        <w:t>]</w:t>
       </w:r>
       <w:r>
         <w:t xml:space="preserve"> variables that identify the bank in each year’s lender panel. </w:t>
@@ -497,6 +649,7 @@
       <w:r>
         <w:t xml:space="preserve">When available, use RSSD to define </w:t>
       </w:r>
+      <w:proofErr w:type="spellStart"/>
       <w:r>
         <w:rPr>
           <w:i/>
@@ -504,15 +657,41 @@
         </w:rPr>
         <w:t>masterid</w:t>
       </w:r>
+      <w:proofErr w:type="spellEnd"/>
       <w:r>
         <w:t xml:space="preserve">, and construct the </w:t>
       </w:r>
-      <w:r>
-        <w:rPr>
-          <w:i/>
-          <w:iCs/>
-        </w:rPr>
-        <w:t>concatid[yyyy]</w:t>
+      <w:proofErr w:type="spellStart"/>
+      <w:r>
+        <w:rPr>
+          <w:i/>
+          <w:iCs/>
+        </w:rPr>
+        <w:t>concatid</w:t>
+      </w:r>
+      <w:proofErr w:type="spellEnd"/>
+      <w:r>
+        <w:rPr>
+          <w:i/>
+          <w:iCs/>
+        </w:rPr>
+        <w:t>[</w:t>
+      </w:r>
+      <w:proofErr w:type="spellStart"/>
+      <w:r>
+        <w:rPr>
+          <w:i/>
+          <w:iCs/>
+        </w:rPr>
+        <w:t>yyyy</w:t>
+      </w:r>
+      <w:proofErr w:type="spellEnd"/>
+      <w:r>
+        <w:rPr>
+          <w:i/>
+          <w:iCs/>
+        </w:rPr>
+        <w:t>]</w:t>
       </w:r>
       <w:r>
         <w:t xml:space="preserve"> variables as the </w:t>
@@ -535,6 +714,7 @@
       <w:r>
         <w:t xml:space="preserve">If a lender exists only in the post-2017 data but does not have an RSSD, we use LEI to define the bank, and assign LEI as </w:t>
       </w:r>
+      <w:proofErr w:type="spellStart"/>
       <w:r>
         <w:rPr>
           <w:i/>
@@ -542,15 +722,41 @@
         </w:rPr>
         <w:t>masterid</w:t>
       </w:r>
+      <w:proofErr w:type="spellEnd"/>
       <w:r>
         <w:t xml:space="preserve">. </w:t>
       </w:r>
-      <w:r>
-        <w:rPr>
-          <w:i/>
-          <w:iCs/>
-        </w:rPr>
-        <w:t>concatid[yyyy]</w:t>
+      <w:proofErr w:type="spellStart"/>
+      <w:r>
+        <w:rPr>
+          <w:i/>
+          <w:iCs/>
+        </w:rPr>
+        <w:t>concatid</w:t>
+      </w:r>
+      <w:proofErr w:type="spellEnd"/>
+      <w:r>
+        <w:rPr>
+          <w:i/>
+          <w:iCs/>
+        </w:rPr>
+        <w:t>[</w:t>
+      </w:r>
+      <w:proofErr w:type="spellStart"/>
+      <w:r>
+        <w:rPr>
+          <w:i/>
+          <w:iCs/>
+        </w:rPr>
+        <w:t>yyyy</w:t>
+      </w:r>
+      <w:proofErr w:type="spellEnd"/>
+      <w:r>
+        <w:rPr>
+          <w:i/>
+          <w:iCs/>
+        </w:rPr>
+        <w:t>]</w:t>
       </w:r>
       <w:r>
         <w:t xml:space="preserve"> variables will be populated with the same LEI in the years that there is a HMDA report associated with that LEI.</w:t>
@@ -579,6 +785,7 @@
       <w:r>
         <w:t xml:space="preserve"> HMDA ID to define the bank, and assign an ad-hoc alphanumeric code as </w:t>
       </w:r>
+      <w:proofErr w:type="spellStart"/>
       <w:r>
         <w:rPr>
           <w:i/>
@@ -586,15 +793,41 @@
         </w:rPr>
         <w:t>masterid</w:t>
       </w:r>
+      <w:proofErr w:type="spellEnd"/>
       <w:r>
         <w:t xml:space="preserve">. </w:t>
       </w:r>
-      <w:r>
-        <w:rPr>
-          <w:i/>
-          <w:iCs/>
-        </w:rPr>
-        <w:t>concatid[yyyy]</w:t>
+      <w:proofErr w:type="spellStart"/>
+      <w:r>
+        <w:rPr>
+          <w:i/>
+          <w:iCs/>
+        </w:rPr>
+        <w:t>concatid</w:t>
+      </w:r>
+      <w:proofErr w:type="spellEnd"/>
+      <w:r>
+        <w:rPr>
+          <w:i/>
+          <w:iCs/>
+        </w:rPr>
+        <w:t>[</w:t>
+      </w:r>
+      <w:proofErr w:type="spellStart"/>
+      <w:r>
+        <w:rPr>
+          <w:i/>
+          <w:iCs/>
+        </w:rPr>
+        <w:t>yyyy</w:t>
+      </w:r>
+      <w:proofErr w:type="spellEnd"/>
+      <w:r>
+        <w:rPr>
+          <w:i/>
+          <w:iCs/>
+        </w:rPr>
+        <w:t>]</w:t>
       </w:r>
       <w:r>
         <w:t xml:space="preserve"> variables will be populated with the </w:t>
@@ -638,6 +871,7 @@
       <w:r>
         <w:t xml:space="preserve"> datasets, are linked together with a </w:t>
       </w:r>
+      <w:proofErr w:type="spellStart"/>
       <w:r>
         <w:rPr>
           <w:i/>
@@ -645,18 +879,28 @@
         </w:rPr>
         <w:t>masterid</w:t>
       </w:r>
+      <w:proofErr w:type="spellEnd"/>
       <w:r>
         <w:t xml:space="preserve"> that bridges across coding schemes</w:t>
       </w:r>
       <w:r>
         <w:t xml:space="preserve">. That is, the single </w:t>
       </w:r>
-      <w:r>
-        <w:rPr>
-          <w:i/>
-          <w:iCs/>
-        </w:rPr>
-        <w:t xml:space="preserve">masterid </w:t>
+      <w:proofErr w:type="spellStart"/>
+      <w:r>
+        <w:rPr>
+          <w:i/>
+          <w:iCs/>
+        </w:rPr>
+        <w:t>masterid</w:t>
+      </w:r>
+      <w:proofErr w:type="spellEnd"/>
+      <w:r>
+        <w:rPr>
+          <w:i/>
+          <w:iCs/>
+        </w:rPr>
+        <w:t xml:space="preserve"> </w:t>
       </w:r>
       <w:r>
         <w:t xml:space="preserve">is linked to a bank’s representation via </w:t>
@@ -685,9 +929,23 @@
     </w:p>
     <w:p>
       <w:pPr>
+        <w:rPr>
+          <w:rFonts w:asciiTheme="majorHAnsi" w:eastAsiaTheme="majorEastAsia" w:hAnsiTheme="majorHAnsi" w:cstheme="majorBidi"/>
+          <w:color w:val="2F5496" w:themeColor="accent1" w:themeShade="BF"/>
+          <w:sz w:val="26"/>
+          <w:szCs w:val="26"/>
+        </w:rPr>
+      </w:pPr>
+      <w:r>
+        <w:br w:type="page"/>
+      </w:r>
+    </w:p>
+    <w:p>
+      <w:pPr>
         <w:pStyle w:val="Heading2"/>
       </w:pPr>
       <w:r>
+        <w:lastRenderedPageBreak/>
         <w:t>4</w:t>
       </w:r>
       <w:r>
@@ -714,27 +972,6 @@
       <w:pPr>
         <w:contextualSpacing/>
       </w:pPr>
-      <w:r>
-        <w:t>i. Note on Identifier Stability: This crosswalk is built on the principle that there is a 1-to-1 correspondence between banks and RSSD codes. This is in contrast to the pre-2017 HMDA IDs. Of all the financial institutions defined by unique RSSDs that file a HMDA report before 2018, roughly 15% of them are assigned more than 1 HMDA ID between 2010-2017. Thus, an analysis that uses HMDA ID alone would erroneously classify each of those banks as multiple unrelated entities.</w:t>
-      </w:r>
-    </w:p>
-    <w:p>
-      <w:pPr>
-        <w:contextualSpacing/>
-      </w:pPr>
-    </w:p>
-    <w:p>
-      <w:pPr>
-        <w:contextualSpacing/>
-      </w:pPr>
-      <w:r>
-        <w:t>Notably, the LEIs used in post-2017 HMDA are far more stable. Of the banks that file a HMDA report post-2017 and have an RSSD on record, there are only 5 RSSDs linked to more than 1 LEI, and only 20 LEIs linked to more than 1 RSSD.</w:t>
-      </w:r>
-    </w:p>
-    <w:p>
-      <w:pPr>
-        <w:contextualSpacing/>
-      </w:pPr>
     </w:p>
     <w:p>
       <w:pPr>
@@ -803,8 +1040,13 @@
       <w:pPr>
         <w:contextualSpacing/>
       </w:pPr>
-      <w:r>
-        <w:t>i. General Methodology: [TK - I think loosely I can describe the procedure as follows:</w:t>
+      <w:proofErr w:type="spellStart"/>
+      <w:r>
+        <w:t>i</w:t>
+      </w:r>
+      <w:proofErr w:type="spellEnd"/>
+      <w:r>
+        <w:t>. General Methodology: [TK - I think loosely I can describe the procedure as follows:</w:t>
       </w:r>
     </w:p>
     <w:p>
@@ -884,7 +1126,15 @@
         <w:contextualSpacing/>
       </w:pPr>
       <w:r>
-        <w:t>Merge together pre- and post-2017 panels into a single, masterid-identified panel</w:t>
+        <w:t xml:space="preserve">Merge together pre- and post-2017 panels into a single, </w:t>
+      </w:r>
+      <w:proofErr w:type="spellStart"/>
+      <w:r>
+        <w:t>masterid</w:t>
+      </w:r>
+      <w:proofErr w:type="spellEnd"/>
+      <w:r>
+        <w:t>-identified panel</w:t>
       </w:r>
     </w:p>
     <w:p>
@@ -957,7 +1207,15 @@
         <w:contextualSpacing/>
       </w:pPr>
       <w:r>
-        <w:t>Duplicated masterids (duplicated reporting, switchers)</w:t>
+        <w:t xml:space="preserve">Duplicated </w:t>
+      </w:r>
+      <w:proofErr w:type="spellStart"/>
+      <w:r>
+        <w:t>masterids</w:t>
+      </w:r>
+      <w:proofErr w:type="spellEnd"/>
+      <w:r>
+        <w:t xml:space="preserve"> (duplicated reporting, switchers)</w:t>
       </w:r>
     </w:p>
     <w:p>
@@ -973,16 +1231,59 @@
         <w:contextualSpacing/>
       </w:pPr>
       <w:r>
-        <w:t>Ad-hoc masterids</w:t>
-      </w:r>
+        <w:t xml:space="preserve">Ad-hoc </w:t>
+      </w:r>
+      <w:proofErr w:type="spellStart"/>
+      <w:r>
+        <w:t>ma</w:t>
+      </w:r>
+      <w:r>
+        <w:t>st</w:t>
+      </w:r>
+      <w:r>
+        <w:t>erids</w:t>
+      </w:r>
+      <w:proofErr w:type="spellEnd"/>
     </w:p>
     <w:p>
       <w:pPr>
         <w:pStyle w:val="Heading2"/>
       </w:pPr>
       <w:r>
-        <w:t>6. FAQ</w:t>
-      </w:r>
+        <w:t xml:space="preserve">6. </w:t>
+      </w:r>
+      <w:r>
+        <w:t>FAQ</w:t>
+      </w:r>
+    </w:p>
+    <w:p/>
+    <w:p>
+      <w:proofErr w:type="spellStart"/>
+      <w:r>
+        <w:t>i</w:t>
+      </w:r>
+      <w:proofErr w:type="spellEnd"/>
+      <w:r>
+        <w:t xml:space="preserve">. Note on Identifier Stability: This crosswalk is built on the principle that there is a 1-to-1 correspondence between banks and RSSD codes. This </w:t>
+      </w:r>
+      <w:proofErr w:type="gramStart"/>
+      <w:r>
+        <w:t>is in contrast to</w:t>
+      </w:r>
+      <w:proofErr w:type="gramEnd"/>
+      <w:r>
+        <w:t xml:space="preserve"> the pre-2017 HMDA IDs. Of all the financial institutions defined by unique RSSDs that file a HMDA report before 2018, roughly 15% of them are assigned more than 1 HMDA ID between 2010-2017. Thus, an analysis that uses HMDA ID alone would erroneously classify each of those banks as multiple unrelated entities.</w:t>
+      </w:r>
+    </w:p>
+    <w:p>
+      <w:r>
+        <w:t>Notably, the LEIs used in post-2017 HMDA are far more stable. Of the banks that file a HMDA report post-2017 and have an RSSD on record, there are only 5 RSSDs linked to more than 1 LEI, and only 20 LEIs linked to more than 1 RSSD.</w:t>
+      </w:r>
+    </w:p>
+    <w:p>
+      <w:pPr>
+        <w:pStyle w:val="ListParagraph"/>
+      </w:pPr>
     </w:p>
     <w:p>
       <w:pPr>
@@ -1243,7 +1544,39 @@
           <w:sz w:val="18"/>
           <w:szCs w:val="18"/>
         </w:rPr>
-        <w:t xml:space="preserve"> See Section 4 of this documentation - for 33 different masterid codes, masterid is duplicated in two observations.</w:t>
+        <w:t xml:space="preserve"> See Section 4 of this documentation - for 33 different </w:t>
+      </w:r>
+      <w:proofErr w:type="spellStart"/>
+      <w:r>
+        <w:rPr>
+          <w:sz w:val="18"/>
+          <w:szCs w:val="18"/>
+        </w:rPr>
+        <w:t>masterid</w:t>
+      </w:r>
+      <w:proofErr w:type="spellEnd"/>
+      <w:r>
+        <w:rPr>
+          <w:sz w:val="18"/>
+          <w:szCs w:val="18"/>
+        </w:rPr>
+        <w:t xml:space="preserve"> codes, </w:t>
+      </w:r>
+      <w:proofErr w:type="spellStart"/>
+      <w:r>
+        <w:rPr>
+          <w:sz w:val="18"/>
+          <w:szCs w:val="18"/>
+        </w:rPr>
+        <w:t>masterid</w:t>
+      </w:r>
+      <w:proofErr w:type="spellEnd"/>
+      <w:r>
+        <w:rPr>
+          <w:sz w:val="18"/>
+          <w:szCs w:val="18"/>
+        </w:rPr>
+        <w:t xml:space="preserve"> is duplicated in two observations.</w:t>
       </w:r>
     </w:p>
   </w:footnote>
@@ -1584,6 +1917,95 @@
     </w:lvl>
   </w:abstractNum>
   <w:abstractNum w:abstractNumId="2" w15:restartNumberingAfterBreak="0">
+    <w:nsid w:val="5B7C616C"/>
+    <w:multiLevelType w:val="hybridMultilevel"/>
+    <w:tmpl w:val="2EDE6188"/>
+    <w:lvl w:ilvl="0" w:tplc="0409000F">
+      <w:start w:val="6"/>
+      <w:numFmt w:val="decimal"/>
+      <w:lvlText w:val="%1."/>
+      <w:lvlJc w:val="left"/>
+      <w:pPr>
+        <w:ind w:left="720" w:hanging="360"/>
+      </w:pPr>
+      <w:rPr>
+        <w:rFonts w:hint="default"/>
+      </w:rPr>
+    </w:lvl>
+    <w:lvl w:ilvl="1" w:tplc="04090019" w:tentative="1">
+      <w:start w:val="1"/>
+      <w:numFmt w:val="lowerLetter"/>
+      <w:lvlText w:val="%2."/>
+      <w:lvlJc w:val="left"/>
+      <w:pPr>
+        <w:ind w:left="1440" w:hanging="360"/>
+      </w:pPr>
+    </w:lvl>
+    <w:lvl w:ilvl="2" w:tplc="0409001B" w:tentative="1">
+      <w:start w:val="1"/>
+      <w:numFmt w:val="lowerRoman"/>
+      <w:lvlText w:val="%3."/>
+      <w:lvlJc w:val="right"/>
+      <w:pPr>
+        <w:ind w:left="2160" w:hanging="180"/>
+      </w:pPr>
+    </w:lvl>
+    <w:lvl w:ilvl="3" w:tplc="0409000F" w:tentative="1">
+      <w:start w:val="1"/>
+      <w:numFmt w:val="decimal"/>
+      <w:lvlText w:val="%4."/>
+      <w:lvlJc w:val="left"/>
+      <w:pPr>
+        <w:ind w:left="2880" w:hanging="360"/>
+      </w:pPr>
+    </w:lvl>
+    <w:lvl w:ilvl="4" w:tplc="04090019" w:tentative="1">
+      <w:start w:val="1"/>
+      <w:numFmt w:val="lowerLetter"/>
+      <w:lvlText w:val="%5."/>
+      <w:lvlJc w:val="left"/>
+      <w:pPr>
+        <w:ind w:left="3600" w:hanging="360"/>
+      </w:pPr>
+    </w:lvl>
+    <w:lvl w:ilvl="5" w:tplc="0409001B" w:tentative="1">
+      <w:start w:val="1"/>
+      <w:numFmt w:val="lowerRoman"/>
+      <w:lvlText w:val="%6."/>
+      <w:lvlJc w:val="right"/>
+      <w:pPr>
+        <w:ind w:left="4320" w:hanging="180"/>
+      </w:pPr>
+    </w:lvl>
+    <w:lvl w:ilvl="6" w:tplc="0409000F" w:tentative="1">
+      <w:start w:val="1"/>
+      <w:numFmt w:val="decimal"/>
+      <w:lvlText w:val="%7."/>
+      <w:lvlJc w:val="left"/>
+      <w:pPr>
+        <w:ind w:left="5040" w:hanging="360"/>
+      </w:pPr>
+    </w:lvl>
+    <w:lvl w:ilvl="7" w:tplc="04090019" w:tentative="1">
+      <w:start w:val="1"/>
+      <w:numFmt w:val="lowerLetter"/>
+      <w:lvlText w:val="%8."/>
+      <w:lvlJc w:val="left"/>
+      <w:pPr>
+        <w:ind w:left="5760" w:hanging="360"/>
+      </w:pPr>
+    </w:lvl>
+    <w:lvl w:ilvl="8" w:tplc="0409001B" w:tentative="1">
+      <w:start w:val="1"/>
+      <w:numFmt w:val="lowerRoman"/>
+      <w:lvlText w:val="%9."/>
+      <w:lvlJc w:val="right"/>
+      <w:pPr>
+        <w:ind w:left="6480" w:hanging="180"/>
+      </w:pPr>
+    </w:lvl>
+  </w:abstractNum>
+  <w:abstractNum w:abstractNumId="3" w15:restartNumberingAfterBreak="0">
     <w:nsid w:val="6ECD7E43"/>
     <w:multiLevelType w:val="hybridMultilevel"/>
     <w:tmpl w:val="6E30A40C"/>
@@ -1669,7 +2091,7 @@
       </w:pPr>
     </w:lvl>
   </w:abstractNum>
-  <w:abstractNum w:abstractNumId="3" w15:restartNumberingAfterBreak="0">
+  <w:abstractNum w:abstractNumId="4" w15:restartNumberingAfterBreak="0">
     <w:nsid w:val="6FF316E8"/>
     <w:multiLevelType w:val="hybridMultilevel"/>
     <w:tmpl w:val="96328F6C"/>
@@ -1758,7 +2180,7 @@
       </w:pPr>
     </w:lvl>
   </w:abstractNum>
-  <w:abstractNum w:abstractNumId="4" w15:restartNumberingAfterBreak="0">
+  <w:abstractNum w:abstractNumId="5" w15:restartNumberingAfterBreak="0">
     <w:nsid w:val="742F7F46"/>
     <w:multiLevelType w:val="hybridMultilevel"/>
     <w:tmpl w:val="D102F1DE"/>
@@ -1848,16 +2270,19 @@
     <w:abstractNumId w:val="1"/>
   </w:num>
   <w:num w:numId="2">
+    <w:abstractNumId w:val="4"/>
+  </w:num>
+  <w:num w:numId="3">
     <w:abstractNumId w:val="3"/>
   </w:num>
-  <w:num w:numId="3">
-    <w:abstractNumId w:val="2"/>
-  </w:num>
   <w:num w:numId="4">
-    <w:abstractNumId w:val="4"/>
+    <w:abstractNumId w:val="5"/>
   </w:num>
   <w:num w:numId="5">
     <w:abstractNumId w:val="0"/>
+  </w:num>
+  <w:num w:numId="6">
+    <w:abstractNumId w:val="2"/>
   </w:num>
 </w:numbering>
 </file>

</xml_diff>

<commit_message>
Added final adjustments section (sec. 6) to script
</commit_message>
<xml_diff>
--- a/Documentation for HMDAHarmonizer.docx
+++ b/Documentation for HMDAHarmonizer.docx
@@ -971,9 +971,14 @@
     </w:p>
     <w:p>
       <w:r>
-        <w:t>Below is a screenshot of the Avery File, showing the row for HMDA ID 10000000008 (where 1 is regulatory code, and 0...08 is the HMDA lender code). The variables NAME[</w:t>
+        <w:t xml:space="preserve">Below is a screenshot of the Avery File, showing the row for HMDA ID 10000000008 (where 1 is regulatory code, and 0...08 is the HMDA lender code). The variables </w:t>
+      </w:r>
+      <w:proofErr w:type="gramStart"/>
+      <w:r>
+        <w:t>NAME[</w:t>
       </w:r>
       <w:proofErr w:type="spellStart"/>
+      <w:proofErr w:type="gramEnd"/>
       <w:r>
         <w:t>yy</w:t>
       </w:r>
@@ -1306,16 +1311,7 @@
         <w:t>Recall that in years 2010-2017,</w:t>
       </w:r>
       <w:r>
-        <w:t xml:space="preserve"> </w:t>
-      </w:r>
-      <w:r>
-        <w:t xml:space="preserve">lenders in HMDA are identified by the </w:t>
-      </w:r>
-      <w:r>
-        <w:t>combination</w:t>
-      </w:r>
-      <w:r>
-        <w:t xml:space="preserve"> of a one-digit code identifying the regulatory agency and a longer numeric code sourced from the bank’s regulatory institution</w:t>
+        <w:t xml:space="preserve"> lenders in HMDA are identified by the combination of a one-digit code identifying the regulatory agency and a longer numeric code sourced from the bank’s regulatory institution</w:t>
       </w:r>
       <w:r>
         <w:t>. Accordingly,</w:t>
@@ -1579,7 +1575,15 @@
       </w:r>
       <w:proofErr w:type="spellEnd"/>
       <w:r>
-        <w:t>, the Avery File contains information for every bank that has ever filed a HMDA report. The Avery File is a wide-format dataset where observations correspond to each individual ID code that appears in HMDA, and contains a rich set of</w:t>
+        <w:t xml:space="preserve">, the Avery File contains information for every bank that has ever filed a HMDA report. The Avery File is a wide-format dataset where observations correspond to each individual ID code that appears in </w:t>
+      </w:r>
+      <w:proofErr w:type="gramStart"/>
+      <w:r>
+        <w:t>HMDA, and</w:t>
+      </w:r>
+      <w:proofErr w:type="gramEnd"/>
+      <w:r>
+        <w:t xml:space="preserve"> contains a rich set of</w:t>
       </w:r>
       <w:r>
         <w:t xml:space="preserve"> information related to a given ID code in each year that </w:t>
@@ -1741,7 +1745,15 @@
         <w:t>Notably, the LEIs used in post-2017 HMDA are far more stable. Of the banks that file a HMDA report beginning in 2018 and that have an RSSD on record, there are only 5 RSSDs linked to more than 1 LEI, and only 20 LEIs linked to more than 1 RSSD.</w:t>
       </w:r>
       <w:r>
-        <w:t xml:space="preserve"> Thus in the procedure, we leverage the principle that banks with the same LEI are the same bank (and make adjustments in rare cases when </w:t>
+        <w:t xml:space="preserve"> </w:t>
+      </w:r>
+      <w:proofErr w:type="gramStart"/>
+      <w:r>
+        <w:t>Thus</w:t>
+      </w:r>
+      <w:proofErr w:type="gramEnd"/>
+      <w:r>
+        <w:t xml:space="preserve"> in the procedure, we leverage the principle that banks with the same LEI are the same bank (and make adjustments in rare cases when </w:t>
       </w:r>
       <w:r>
         <w:t xml:space="preserve">this appears </w:t>
@@ -1922,7 +1934,15 @@
         </w:numPr>
       </w:pPr>
       <w:r>
-        <w:t xml:space="preserve">Using RSSD as a merge key, execute a series of 1:1 merges to combine all of the lender panels from 2010-2017. Before each merge, save </w:t>
+        <w:t xml:space="preserve">Using RSSD as a merge key, execute a series of 1:1 </w:t>
+      </w:r>
+      <w:proofErr w:type="gramStart"/>
+      <w:r>
+        <w:t>merges</w:t>
+      </w:r>
+      <w:proofErr w:type="gramEnd"/>
+      <w:r>
+        <w:t xml:space="preserve"> to combine all of the lender panels from 2010-2017. Before each merge, save </w:t>
       </w:r>
       <w:r>
         <w:t>observations where RSSD is missing, “0”, or non-unique</w:t>
@@ -2253,7 +2273,15 @@
         </w:rPr>
       </w:pPr>
       <w:r>
-        <w:t xml:space="preserve">Go back to the lender panels, which contain information on the pre-2018 HMDA ID corresponding to a given LEI (if any), and look for the </w:t>
+        <w:t>Go back to the lender panels, which contain information on the pre-2018 HMDA ID corresponding to a given LEI (if any</w:t>
+      </w:r>
+      <w:proofErr w:type="gramStart"/>
+      <w:r>
+        <w:t>), and</w:t>
+      </w:r>
+      <w:proofErr w:type="gramEnd"/>
+      <w:r>
+        <w:t xml:space="preserve"> look for the </w:t>
       </w:r>
       <w:r>
         <w:rPr>
@@ -2445,7 +2473,15 @@
         </w:numPr>
       </w:pPr>
       <w:r>
-        <w:t xml:space="preserve">Resolve cases where an LEI matched to multiple RSSDs from above, and append these rows to the merged dataset from the previous step. </w:t>
+        <w:t xml:space="preserve">Resolve cases where an LEI matched to multiple RSSDs from </w:t>
+      </w:r>
+      <w:proofErr w:type="gramStart"/>
+      <w:r>
+        <w:t>above, and</w:t>
+      </w:r>
+      <w:proofErr w:type="gramEnd"/>
+      <w:r>
+        <w:t xml:space="preserve"> append these rows to the merged dataset from the previous step. </w:t>
       </w:r>
     </w:p>
     <w:p>
@@ -3201,7 +3237,23 @@
           <w:i/>
           <w:iCs/>
         </w:rPr>
-        <w:t>Now we have a wide-format “main panel,” with RSSD as an observation key, containing the HMDA IDs for each RSSD in each year</w:t>
+        <w:t xml:space="preserve">Now we have a </w:t>
+      </w:r>
+      <w:proofErr w:type="gramStart"/>
+      <w:r>
+        <w:rPr>
+          <w:i/>
+          <w:iCs/>
+        </w:rPr>
+        <w:t>wide-format</w:t>
+      </w:r>
+      <w:proofErr w:type="gramEnd"/>
+      <w:r>
+        <w:rPr>
+          <w:i/>
+          <w:iCs/>
+        </w:rPr>
+        <w:t xml:space="preserve"> “main panel,” with RSSD as an observation key, containing the HMDA IDs for each RSSD in each year</w:t>
       </w:r>
     </w:p>
     <w:p>
@@ -3487,7 +3539,15 @@
         </w:numPr>
       </w:pPr>
       <w:r>
-        <w:t>Using HMDA ID as a key, merge on RSSD[year] variables from the Avery file</w:t>
+        <w:t xml:space="preserve">Using HMDA ID as a key, merge on </w:t>
+      </w:r>
+      <w:proofErr w:type="gramStart"/>
+      <w:r>
+        <w:t>RSSD[</w:t>
+      </w:r>
+      <w:proofErr w:type="gramEnd"/>
+      <w:r>
+        <w:t>year] variables from the Avery file</w:t>
       </w:r>
     </w:p>
     <w:p>
@@ -4232,19 +4292,39 @@
           <w:i/>
           <w:iCs/>
         </w:rPr>
-        <w:t>Now we have 1 panel with unique observations identifying individual lenders using the “masterid” variable, and containing the codes that identify that bank’s loans in the loan-level data for each year from 2010-2021.</w:t>
-      </w:r>
-    </w:p>
-    <w:p>
-      <w:r>
-        <w:t>(Note there are rare cases in which individual masterids report to HMDA under two ID codes in a given year, as in step 2e, or switch between RSSDs/LEIs, as in step 3f.)</w:t>
-      </w:r>
-    </w:p>
-    <w:p>
+        <w:t xml:space="preserve">Now we have 1 panel with unique observations identifying individual lenders using the “masterid” </w:t>
+      </w:r>
+      <w:proofErr w:type="gramStart"/>
       <w:r>
         <w:rPr>
           <w:b/>
           <w:bCs/>
+          <w:i/>
+          <w:iCs/>
+        </w:rPr>
+        <w:t>variable, and</w:t>
+      </w:r>
+      <w:proofErr w:type="gramEnd"/>
+      <w:r>
+        <w:rPr>
+          <w:b/>
+          <w:bCs/>
+          <w:i/>
+          <w:iCs/>
+        </w:rPr>
+        <w:t xml:space="preserve"> containing the codes that identify that bank’s loans in the loan-level data for each year from 2010-2021.</w:t>
+      </w:r>
+    </w:p>
+    <w:p>
+      <w:r>
+        <w:t>(Note there are rare cases in which individual masterids report to HMDA under two ID codes in a given year, as in step 2e, or switch between RSSDs/LEIs, as in step 3f.)</w:t>
+      </w:r>
+    </w:p>
+    <w:p>
+      <w:r>
+        <w:rPr>
+          <w:b/>
+          <w:bCs/>
         </w:rPr>
         <w:t>Continued on next page</w:t>
       </w:r>
@@ -4379,7 +4459,15 @@
         </w:numPr>
       </w:pPr>
       <w:r>
-        <w:t>Grouping by HMDA ID, and  count how many masterids are associated with each bank. Keep only banks with HMDA IDs that get mapped onto by more than one RSSD, these are RSSD-switcher candidates</w:t>
+        <w:t xml:space="preserve">Grouping by HMDA ID, </w:t>
+      </w:r>
+      <w:proofErr w:type="gramStart"/>
+      <w:r>
+        <w:t>and  count</w:t>
+      </w:r>
+      <w:proofErr w:type="gramEnd"/>
+      <w:r>
+        <w:t xml:space="preserve"> how many masterids are associated with each bank. Keep only banks with HMDA IDs that get mapped onto by more than one RSSD, these are RSSD-switcher candidates</w:t>
       </w:r>
     </w:p>
     <w:p>
@@ -4666,7 +4754,15 @@
         </w:numPr>
       </w:pPr>
       <w:r>
-        <w:t>In each of the 2013 and 2014 loan-level datasets, there are observations tagged with a HMDA lender ID that does not appear in the HMDA lender panels. I ultimately add these HMDA IDs in to our crosswalk - see Appendix B for my procedures to confirm that these HMDA IDs are assigned to the correct masterid.</w:t>
+        <w:t xml:space="preserve">In each of the 2013 and 2014 loan-level datasets, there are observations tagged with a HMDA lender ID that does not appear in the HMDA lender panels. I ultimately add these HMDA IDs </w:t>
+      </w:r>
+      <w:proofErr w:type="gramStart"/>
+      <w:r>
+        <w:t>in to</w:t>
+      </w:r>
+      <w:proofErr w:type="gramEnd"/>
+      <w:r>
+        <w:t xml:space="preserve"> our crosswalk - see Appendix B for my procedures to confirm that these HMDA IDs are assigned to the correct masterid.</w:t>
       </w:r>
     </w:p>
     <w:p>
@@ -4677,8 +4773,27 @@
           <w:numId w:val="17"/>
         </w:numPr>
       </w:pPr>
-      <w:r>
-        <w:t>Quality checks, drop extraneous variables</w:t>
+      <w:commentRangeStart w:id="4"/>
+      <w:commentRangeStart w:id="5"/>
+      <w:r>
+        <w:t xml:space="preserve">Quality </w:t>
+      </w:r>
+      <w:commentRangeEnd w:id="4"/>
+      <w:r>
+        <w:rPr>
+          <w:rStyle w:val="CommentReference"/>
+        </w:rPr>
+        <w:commentReference w:id="4"/>
+      </w:r>
+      <w:commentRangeEnd w:id="5"/>
+      <w:r>
+        <w:rPr>
+          <w:rStyle w:val="CommentReference"/>
+        </w:rPr>
+        <w:commentReference w:id="5"/>
+      </w:r>
+      <w:r>
+        <w:t>checks, drop extraneous variables</w:t>
       </w:r>
     </w:p>
     <w:p>
@@ -5234,10 +5349,7 @@
         <w:t>concatid</w:t>
       </w:r>
       <w:r>
-        <w:t>[yyyy]</w:t>
-      </w:r>
-      <w:r>
-        <w:t xml:space="preserve"> for a given year contains the code to identify that lender in that year’s HMDA data.</w:t>
+        <w:t>[yyyy] for a given year contains the code to identify that lender in that year’s HMDA data.</w:t>
       </w:r>
       <w:r>
         <w:t xml:space="preserve"> To link </w:t>
@@ -5266,19 +5378,7 @@
     <w:p>
       <w:r>
         <w:lastRenderedPageBreak/>
-        <w:t xml:space="preserve">In the pre-2018 loan-level data, lenders are identified </w:t>
-      </w:r>
-      <w:r>
-        <w:t xml:space="preserve">in the HMDA data </w:t>
-      </w:r>
-      <w:r>
-        <w:t>with the combination of two variables: agency code and respondent ID</w:t>
-      </w:r>
-      <w:r>
-        <w:t xml:space="preserve"> (see Section 2)</w:t>
-      </w:r>
-      <w:r>
-        <w:t xml:space="preserve">. </w:t>
+        <w:t xml:space="preserve">In the pre-2018 loan-level data, lenders are identified in the HMDA data with the combination of two variables: agency code and respondent ID (see Section 2). </w:t>
       </w:r>
       <w:r>
         <w:t xml:space="preserve">For years 2010-2017, the </w:t>
@@ -5291,13 +5391,18 @@
         <w:t>concatid</w:t>
       </w:r>
       <w:r>
-        <w:t>[yyyy]</w:t>
-      </w:r>
-      <w:r>
-        <w:t xml:space="preserve"> variables are concatenated strings </w:t>
-      </w:r>
-      <w:r>
-        <w:t xml:space="preserve">of these two variables, and </w:t>
+        <w:t xml:space="preserve">[yyyy] variables are concatenated strings </w:t>
+      </w:r>
+      <w:r>
+        <w:t xml:space="preserve">of these two </w:t>
+      </w:r>
+      <w:proofErr w:type="gramStart"/>
+      <w:r>
+        <w:t>variables, and</w:t>
+      </w:r>
+      <w:proofErr w:type="gramEnd"/>
+      <w:r>
+        <w:t xml:space="preserve"> </w:t>
       </w:r>
       <w:r>
         <w:t xml:space="preserve">must be processed before useable. Agency code is always stored as the first character in the string, and the remaining characters contain the respondent ID. Thus, the user must split each </w:t>
@@ -5451,7 +5556,7 @@
           <w:bCs/>
         </w:rPr>
       </w:pPr>
-      <w:commentRangeStart w:id="4"/>
+      <w:commentRangeStart w:id="6"/>
       <w:proofErr w:type="spellStart"/>
       <w:r>
         <w:rPr>
@@ -5460,13 +5565,13 @@
         </w:rPr>
         <w:t>recoding_flag</w:t>
       </w:r>
-      <w:commentRangeEnd w:id="4"/>
+      <w:commentRangeEnd w:id="6"/>
       <w:proofErr w:type="spellEnd"/>
       <w:r>
         <w:rPr>
           <w:rStyle w:val="CommentReference"/>
         </w:rPr>
-        <w:commentReference w:id="4"/>
+        <w:commentReference w:id="6"/>
       </w:r>
     </w:p>
     <w:p>
@@ -5612,7 +5717,39 @@
       </w:r>
     </w:p>
   </w:comment>
-  <w:comment w:id="4" w:author="Babat, Zach" w:date="2023-02-15T19:28:00Z" w:initials="BZ">
+  <w:comment w:id="4" w:author="Babat, Zach" w:date="2023-02-16T11:23:00Z" w:initials="BZ">
+    <w:p>
+      <w:pPr>
+        <w:pStyle w:val="CommentText"/>
+      </w:pPr>
+      <w:r>
+        <w:rPr>
+          <w:rStyle w:val="CommentReference"/>
+        </w:rPr>
+        <w:annotationRef/>
+      </w:r>
+      <w:r>
+        <w:t>Change this to just “drop extraneous variables,” we’ll run this check in the new section 6</w:t>
+      </w:r>
+    </w:p>
+  </w:comment>
+  <w:comment w:id="5" w:author="Babat, Zach" w:date="2023-02-16T11:24:00Z" w:initials="BZ">
+    <w:p>
+      <w:pPr>
+        <w:pStyle w:val="CommentText"/>
+      </w:pPr>
+      <w:r>
+        <w:rPr>
+          <w:rStyle w:val="CommentReference"/>
+        </w:rPr>
+        <w:annotationRef/>
+      </w:r>
+      <w:r>
+        <w:t>Be sure also to remove this check from the code itself</w:t>
+      </w:r>
+    </w:p>
+  </w:comment>
+  <w:comment w:id="6" w:author="Babat, Zach" w:date="2023-02-15T19:28:00Z" w:initials="BZ">
     <w:p>
       <w:pPr>
         <w:pStyle w:val="CommentText"/>
@@ -5637,6 +5774,8 @@
   <w15:commentEx w15:paraId="2393A8A3" w15:done="0"/>
   <w15:commentEx w15:paraId="0456F431" w15:done="0"/>
   <w15:commentEx w15:paraId="584CB369" w15:done="0"/>
+  <w15:commentEx w15:paraId="719A70F5" w15:done="0"/>
+  <w15:commentEx w15:paraId="1BFB0293" w15:paraIdParent="719A70F5" w15:done="0"/>
   <w15:commentEx w15:paraId="738C420F" w15:done="0"/>
 </w15:commentsEx>
 </file>
@@ -5647,6 +5786,8 @@
   <w16cex:commentExtensible w16cex:durableId="2797ACD3" w16cex:dateUtc="2023-02-16T00:11:00Z"/>
   <w16cex:commentExtensible w16cex:durableId="2797B0B3" w16cex:dateUtc="2023-02-16T00:27:00Z"/>
   <w16cex:commentExtensible w16cex:durableId="278661C1" w16cex:dateUtc="2023-02-02T21:22:00Z"/>
+  <w16cex:commentExtensible w16cex:durableId="279890C5" w16cex:dateUtc="2023-02-16T16:23:00Z"/>
+  <w16cex:commentExtensible w16cex:durableId="279890D8" w16cex:dateUtc="2023-02-16T16:24:00Z"/>
   <w16cex:commentExtensible w16cex:durableId="2797B0D2" w16cex:dateUtc="2023-02-16T00:28:00Z"/>
 </w16cex:commentsExtensible>
 </file>
@@ -5657,6 +5798,8 @@
   <w16cid:commentId w16cid:paraId="2393A8A3" w16cid:durableId="2797ACD3"/>
   <w16cid:commentId w16cid:paraId="0456F431" w16cid:durableId="2797B0B3"/>
   <w16cid:commentId w16cid:paraId="584CB369" w16cid:durableId="278661C1"/>
+  <w16cid:commentId w16cid:paraId="719A70F5" w16cid:durableId="279890C5"/>
+  <w16cid:commentId w16cid:paraId="1BFB0293" w16cid:durableId="279890D8"/>
   <w16cid:commentId w16cid:paraId="738C420F" w16cid:durableId="2797B0D2"/>
 </w16cid:commentsIds>
 </file>

</xml_diff>

<commit_message>
Added a demo_code script to model use of the panel
</commit_message>
<xml_diff>
--- a/Documentation for HMDAHarmonizer.docx
+++ b/Documentation for HMDAHarmonizer.docx
@@ -153,19 +153,13 @@
         </w:numPr>
       </w:pPr>
       <w:r>
-        <w:t>Appendix B: Example use code</w:t>
-      </w:r>
-    </w:p>
-    <w:p>
-      <w:pPr>
-        <w:pStyle w:val="ListParagraph"/>
-        <w:numPr>
-          <w:ilvl w:val="0"/>
-          <w:numId w:val="19"/>
-        </w:numPr>
-      </w:pPr>
-      <w:r>
-        <w:t>Appendix C: Documentation for recoding data in the HMDA lender panels and for various anomalies</w:t>
+        <w:t xml:space="preserve">Appendix </w:t>
+      </w:r>
+      <w:r>
+        <w:t>B</w:t>
+      </w:r>
+      <w:r>
+        <w:t>: Documentation for recoding data in the HMDA lender panels and for various anomalies</w:t>
       </w:r>
       <w:r>
         <w:br w:type="page"/>
@@ -184,12 +178,21 @@
       <w:pPr>
         <w:contextualSpacing/>
       </w:pPr>
+      <w:proofErr w:type="spellStart"/>
       <w:r>
         <w:rPr>
           <w:b/>
           <w:bCs/>
         </w:rPr>
-        <w:t>i. Context:</w:t>
+        <w:t>i</w:t>
+      </w:r>
+      <w:proofErr w:type="spellEnd"/>
+      <w:r>
+        <w:rPr>
+          <w:b/>
+          <w:bCs/>
+        </w:rPr>
+        <w:t>. Context:</w:t>
       </w:r>
       <w:r>
         <w:t xml:space="preserve"> The Home Mortgage Disclosure Act (HMDA) dataset is a publication overseen by the </w:t>
@@ -420,7 +423,23 @@
         <w:contextualSpacing/>
       </w:pPr>
       <w:r>
-        <w:t>The file HMDAHarmonizer panel is contained in the file, hmda_harmonizer_panel.dta. To replicate this file, follow the instructions in “_readme_sources” to download the input files, and then execute the script hmda_</w:t>
+        <w:t xml:space="preserve">The file HMDAHarmonizer panel is contained in the file, </w:t>
+      </w:r>
+      <w:proofErr w:type="spellStart"/>
+      <w:r>
+        <w:t>hmda_harmonizer_panel.dta</w:t>
+      </w:r>
+      <w:proofErr w:type="spellEnd"/>
+      <w:r>
+        <w:t>. To replicate this file, follow the instructions in “_</w:t>
+      </w:r>
+      <w:proofErr w:type="spellStart"/>
+      <w:r>
+        <w:t>readme_sources</w:t>
+      </w:r>
+      <w:proofErr w:type="spellEnd"/>
+      <w:r>
+        <w:t>” to download the input files, and then execute the script hmda_</w:t>
       </w:r>
       <w:r>
         <w:softHyphen/>
@@ -443,12 +462,21 @@
       <w:pPr>
         <w:contextualSpacing/>
       </w:pPr>
+      <w:proofErr w:type="spellStart"/>
       <w:r>
         <w:rPr>
           <w:b/>
           <w:bCs/>
         </w:rPr>
-        <w:t>i. Identifier types:</w:t>
+        <w:t>i</w:t>
+      </w:r>
+      <w:proofErr w:type="spellEnd"/>
+      <w:r>
+        <w:rPr>
+          <w:b/>
+          <w:bCs/>
+        </w:rPr>
+        <w:t>. Identifier types:</w:t>
       </w:r>
       <w:r>
         <w:t xml:space="preserve"> There are 3 types of lender ID variables used in this crosswalk:</w:t>
@@ -920,18 +948,27 @@
       </w:r>
     </w:p>
     <w:p>
+      <w:proofErr w:type="spellStart"/>
       <w:r>
         <w:rPr>
           <w:b/>
           <w:bCs/>
         </w:rPr>
-        <w:t xml:space="preserve">i. </w:t>
-      </w:r>
+        <w:t>i</w:t>
+      </w:r>
+      <w:proofErr w:type="spellEnd"/>
       <w:r>
         <w:rPr>
           <w:b/>
           <w:bCs/>
         </w:rPr>
+        <w:t xml:space="preserve">. </w:t>
+      </w:r>
+      <w:r>
+        <w:rPr>
+          <w:b/>
+          <w:bCs/>
+        </w:rPr>
         <w:t xml:space="preserve">Illustration: </w:t>
       </w:r>
       <w:r>
@@ -940,7 +977,20 @@
     </w:p>
     <w:p>
       <w:r>
-        <w:t xml:space="preserve">Below is a screenshot of the Avery File, showing the row for HMDA ID 10000000008 (where 1 is regulatory code, and 0...08 is the HMDA lender code). The variables NAME[yy] are populated with the bank name for this HMDA ID in each year, and are blank in years when this ID did not file a report. NAME10 is populated, but the following years are empty. </w:t>
+        <w:t xml:space="preserve">Below is a screenshot of the Avery File, showing the row for HMDA ID 10000000008 (where 1 is regulatory code, and 0...08 is the HMDA lender code). The variables </w:t>
+      </w:r>
+      <w:proofErr w:type="gramStart"/>
+      <w:r>
+        <w:t>NAME[</w:t>
+      </w:r>
+      <w:proofErr w:type="spellStart"/>
+      <w:proofErr w:type="gramEnd"/>
+      <w:r>
+        <w:t>yy</w:t>
+      </w:r>
+      <w:proofErr w:type="spellEnd"/>
+      <w:r>
+        <w:t xml:space="preserve">] are populated with the bank name for this HMDA ID in each year, and are blank in years when this ID did not file a report. NAME10 is populated, but the following years are empty. </w:t>
       </w:r>
       <w:r>
         <w:rPr>
@@ -1058,7 +1108,15 @@
         <w:t>this row shows the different codes used to identify JPMC in the HMDA loan-level data in each year.</w:t>
       </w:r>
       <w:r>
-        <w:t xml:space="preserve"> Up until 2017, these are HMDA IDs, and beginning in 2018 these are LEIs. The variables concatid[yy] contain the correct code in each year.</w:t>
+        <w:t xml:space="preserve"> Up until 2017, these are HMDA IDs, and beginning in 2018 these are LEIs. The variables concatid[</w:t>
+      </w:r>
+      <w:proofErr w:type="spellStart"/>
+      <w:r>
+        <w:t>yy</w:t>
+      </w:r>
+      <w:proofErr w:type="spellEnd"/>
+      <w:r>
+        <w:t>] contain the correct code in each year.</w:t>
       </w:r>
     </w:p>
     <w:p>
@@ -1223,7 +1281,14 @@
           <w:b/>
           <w:bCs/>
         </w:rPr>
-        <w:t>How to use HMDAHarmonizer:</w:t>
+        <w:t>How to use HMDAHarmonizer</w:t>
+      </w:r>
+      <w:r>
+        <w:rPr>
+          <w:b/>
+          <w:bCs/>
+        </w:rPr>
+        <w:t xml:space="preserve"> (see also demo_code.do, included in this replication package)</w:t>
       </w:r>
     </w:p>
     <w:p>
@@ -1297,7 +1362,7 @@
         <w:t xml:space="preserve">concatid[yyyy] </w:t>
       </w:r>
       <w:r>
-        <w:t xml:space="preserve">string into its </w:t>
+        <w:t xml:space="preserve">string into </w:t>
       </w:r>
       <w:r>
         <w:t>these</w:t>
@@ -1306,36 +1371,29 @@
         <w:t xml:space="preserve"> parts to perform a merge.</w:t>
       </w:r>
       <w:r>
+        <w:t xml:space="preserve"> See</w:t>
+      </w:r>
+      <w:r>
+        <w:t xml:space="preserve"> codebook </w:t>
+      </w:r>
+      <w:r>
+        <w:t xml:space="preserve">and </w:t>
+      </w:r>
+      <w:r>
+        <w:rPr>
+          <w:i/>
+          <w:iCs/>
+        </w:rPr>
+        <w:t>demo_code.do</w:t>
+      </w:r>
+      <w:r>
         <w:t xml:space="preserve"> </w:t>
       </w:r>
-      <w:commentRangeStart w:id="1"/>
-      <w:r>
-        <w:t>See</w:t>
-      </w:r>
-      <w:r>
-        <w:t xml:space="preserve"> codebook for details</w:t>
-      </w:r>
-      <w:r>
-        <w:t xml:space="preserve"> </w:t>
-      </w:r>
-      <w:r>
-        <w:t>and</w:t>
-      </w:r>
-      <w:r>
-        <w:t xml:space="preserve"> </w:t>
-      </w:r>
-      <w:commentRangeEnd w:id="1"/>
-      <w:r>
-        <w:rPr>
-          <w:rStyle w:val="CommentReference"/>
-        </w:rPr>
-        <w:commentReference w:id="1"/>
-      </w:r>
-      <w:r>
-        <w:t>Appendix B</w:t>
-      </w:r>
-      <w:r>
-        <w:t xml:space="preserve"> for example code.</w:t>
+      <w:r>
+        <w:t>for details</w:t>
+      </w:r>
+      <w:r>
+        <w:t>.</w:t>
       </w:r>
     </w:p>
     <w:p>
@@ -1436,256 +1494,289 @@
       <w:pPr>
         <w:contextualSpacing/>
       </w:pPr>
+      <w:proofErr w:type="spellStart"/>
       <w:r>
         <w:rPr>
           <w:b/>
           <w:bCs/>
         </w:rPr>
-        <w:t>i. Sources</w:t>
-      </w:r>
+        <w:t>i</w:t>
+      </w:r>
+      <w:proofErr w:type="spellEnd"/>
       <w:r>
         <w:rPr>
           <w:b/>
           <w:bCs/>
         </w:rPr>
-        <w:t>:</w:t>
+        <w:t>. Sources</w:t>
       </w:r>
       <w:r>
         <w:rPr>
           <w:b/>
           <w:bCs/>
         </w:rPr>
-        <w:t xml:space="preserve"> </w:t>
-      </w:r>
-      <w:r>
-        <w:t>The following list describes each of the sources used to create the HMDAHarmonizer panel, and a brief overview of the content of each source:</w:t>
-      </w:r>
-    </w:p>
-    <w:p>
-      <w:pPr>
-        <w:contextualSpacing/>
-      </w:pPr>
-    </w:p>
-    <w:p>
-      <w:pPr>
-        <w:contextualSpacing/>
-      </w:pPr>
-      <w:r>
-        <w:rPr>
-          <w:i/>
-          <w:iCs/>
-          <w:u w:val="single"/>
-        </w:rPr>
-        <w:t>HMDA Lender Panels:</w:t>
-      </w:r>
-      <w:r>
-        <w:t xml:space="preserve"> Described above, this is the primary source of information for the panel. HMDA lender panels contain information for a given bank (e.g. name, city, assets) and the ID code used to represent the bank in the loan-level data.</w:t>
-      </w:r>
-    </w:p>
-    <w:p>
-      <w:pPr>
-        <w:contextualSpacing/>
-      </w:pPr>
-    </w:p>
-    <w:p>
-      <w:pPr>
-        <w:contextualSpacing/>
-      </w:pPr>
-      <w:r>
-        <w:rPr>
-          <w:i/>
-          <w:iCs/>
-          <w:u w:val="single"/>
-        </w:rPr>
-        <w:t>The Avery File:</w:t>
-      </w:r>
-      <w:r>
-        <w:t xml:space="preserve"> </w:t>
-      </w:r>
-      <w:r>
-        <w:t>M</w:t>
-      </w:r>
-      <w:r>
-        <w:t>aintained by Neil Bhutta, the Avery File contains information for every bank that has ever filed a HMDA report. The Avery File is a wide-format dataset where observations correspond to each individual ID code that appears in HMDA, and contains a rich set of</w:t>
-      </w:r>
-      <w:r>
-        <w:t xml:space="preserve"> information related to a given ID code in each year that </w:t>
-      </w:r>
-      <w:r>
-        <w:t>code is associated with a HMDA report. We use the Avery File as an auxiliary source of information to help us track banks as they change HMDA identifiers. For a detailed description of the differences between HMDAHarmonizer and the Avery File, see section 6.</w:t>
-      </w:r>
-    </w:p>
-    <w:p>
-      <w:pPr>
-        <w:contextualSpacing/>
-      </w:pPr>
-    </w:p>
-    <w:p>
-      <w:pPr>
-        <w:contextualSpacing/>
-      </w:pPr>
-      <w:r>
-        <w:rPr>
-          <w:i/>
-          <w:iCs/>
-          <w:u w:val="single"/>
-        </w:rPr>
-        <w:t>National Information Center (NIC) Datasets:</w:t>
-      </w:r>
-      <w:r>
-        <w:t xml:space="preserve"> </w:t>
-      </w:r>
-      <w:r>
-        <w:t>The</w:t>
-      </w:r>
-      <w:r>
-        <w:t xml:space="preserve"> NIC is the governmental organization that originates RSSD codes. </w:t>
-      </w:r>
-      <w:r>
-        <w:t>The NIC datasets include crosswalks from RSSD</w:t>
-      </w:r>
-      <w:r>
-        <w:t>s</w:t>
-      </w:r>
-      <w:r>
-        <w:t xml:space="preserve"> to LEIs</w:t>
-      </w:r>
-      <w:r>
-        <w:t xml:space="preserve">. They also include data regarding bank mergers, closures, and other </w:t>
-      </w:r>
-      <w:r>
-        <w:t xml:space="preserve">events in which </w:t>
-      </w:r>
-      <w:r>
-        <w:t>a bank’s RSSD may change.</w:t>
-      </w:r>
-      <w:r>
-        <w:t xml:space="preserve"> </w:t>
-      </w:r>
-    </w:p>
-    <w:p>
-      <w:pPr>
-        <w:contextualSpacing/>
-      </w:pPr>
-    </w:p>
-    <w:p>
-      <w:pPr>
-        <w:contextualSpacing/>
-      </w:pPr>
-      <w:r>
-        <w:rPr>
-          <w:i/>
-          <w:iCs/>
-          <w:u w:val="single"/>
-        </w:rPr>
-        <w:t>HMDA-to-LEI Crosswalk:</w:t>
-      </w:r>
-      <w:r>
-        <w:t xml:space="preserve"> This is an official resource published by HMDA to enable researchers to match banks from their pre-2018 HMDA IDs to their post-2018 LEI codes. This dataset is not used in the code to generate the HMDAHarmonizer panel, but the script includes commented-out code to demonstrate that there are no additional pre-/post-2018 matches that we do not already achieve via other methods.</w:t>
-      </w:r>
-    </w:p>
-    <w:p>
-      <w:pPr>
-        <w:contextualSpacing/>
-      </w:pPr>
-    </w:p>
-    <w:p>
-      <w:pPr>
-        <w:contextualSpacing/>
-      </w:pPr>
-      <w:r>
-        <w:t xml:space="preserve">The precise datasets downloaded, and instructions for how to download them, are </w:t>
-      </w:r>
-      <w:r>
-        <w:t>described</w:t>
-      </w:r>
-      <w:r>
-        <w:t xml:space="preserve"> in the “Sources.docx” file in this replication package</w:t>
-      </w:r>
-      <w:r>
-        <w:t>.</w:t>
-      </w:r>
-    </w:p>
-    <w:p/>
-    <w:p>
-      <w:pPr>
-        <w:contextualSpacing/>
-      </w:pPr>
+        <w:t>:</w:t>
+      </w:r>
       <w:r>
         <w:rPr>
           <w:b/>
           <w:bCs/>
         </w:rPr>
-        <w:t>ii. ID Stability</w:t>
-      </w:r>
+        <w:t xml:space="preserve"> </w:t>
+      </w:r>
+      <w:r>
+        <w:t>The following list describes each of the sources used to create the HMDAHarmonizer panel, and a brief overview of the content of each source:</w:t>
+      </w:r>
+    </w:p>
+    <w:p>
+      <w:pPr>
+        <w:contextualSpacing/>
+      </w:pPr>
+    </w:p>
+    <w:p>
+      <w:pPr>
+        <w:contextualSpacing/>
+      </w:pPr>
+      <w:r>
+        <w:rPr>
+          <w:i/>
+          <w:iCs/>
+          <w:u w:val="single"/>
+        </w:rPr>
+        <w:t>HMDA Lender Panels:</w:t>
+      </w:r>
+      <w:r>
+        <w:t xml:space="preserve"> Described above, this is the primary source of information for the panel. HMDA lender panels contain information for a given bank (e.g. name, city, assets) and the ID code used to represent the bank in the loan-level data.</w:t>
+      </w:r>
+    </w:p>
+    <w:p>
+      <w:pPr>
+        <w:contextualSpacing/>
+      </w:pPr>
+    </w:p>
+    <w:p>
+      <w:pPr>
+        <w:contextualSpacing/>
+      </w:pPr>
+      <w:r>
+        <w:rPr>
+          <w:i/>
+          <w:iCs/>
+          <w:u w:val="single"/>
+        </w:rPr>
+        <w:t>The Avery File:</w:t>
+      </w:r>
+      <w:r>
+        <w:t xml:space="preserve"> </w:t>
+      </w:r>
+      <w:r>
+        <w:t>M</w:t>
+      </w:r>
+      <w:r>
+        <w:t xml:space="preserve">aintained by Neil </w:t>
+      </w:r>
+      <w:proofErr w:type="spellStart"/>
+      <w:r>
+        <w:t>Bhutta</w:t>
+      </w:r>
+      <w:proofErr w:type="spellEnd"/>
+      <w:r>
+        <w:t xml:space="preserve">, the Avery File contains information for every bank that has ever filed a HMDA report. The Avery File is a wide-format dataset where observations correspond to each individual ID code that appears in </w:t>
+      </w:r>
+      <w:proofErr w:type="gramStart"/>
+      <w:r>
+        <w:t>HMDA, and</w:t>
+      </w:r>
+      <w:proofErr w:type="gramEnd"/>
+      <w:r>
+        <w:t xml:space="preserve"> contains a rich set of</w:t>
+      </w:r>
+      <w:r>
+        <w:t xml:space="preserve"> information related to a given ID code in each year that </w:t>
+      </w:r>
+      <w:r>
+        <w:t>code is associated with a HMDA report. We use the Avery File as an auxiliary source of information to help us track banks as they change HMDA identifiers. For a detailed description of the differences between HMDAHarmonizer and the Avery File, see section 6.</w:t>
+      </w:r>
+    </w:p>
+    <w:p>
+      <w:pPr>
+        <w:contextualSpacing/>
+      </w:pPr>
+    </w:p>
+    <w:p>
+      <w:pPr>
+        <w:contextualSpacing/>
+      </w:pPr>
+      <w:r>
+        <w:rPr>
+          <w:i/>
+          <w:iCs/>
+          <w:u w:val="single"/>
+        </w:rPr>
+        <w:t>National Information Center (NIC) Datasets:</w:t>
+      </w:r>
+      <w:r>
+        <w:t xml:space="preserve"> </w:t>
+      </w:r>
+      <w:r>
+        <w:t>The</w:t>
+      </w:r>
+      <w:r>
+        <w:t xml:space="preserve"> NIC is the governmental organization that originates RSSD codes. </w:t>
+      </w:r>
+      <w:r>
+        <w:t>The NIC datasets include crosswalks from RSSD</w:t>
+      </w:r>
+      <w:r>
+        <w:t>s</w:t>
+      </w:r>
+      <w:r>
+        <w:t xml:space="preserve"> to LEIs</w:t>
+      </w:r>
+      <w:r>
+        <w:t xml:space="preserve">. They also include data regarding bank mergers, closures, and other </w:t>
+      </w:r>
+      <w:r>
+        <w:t xml:space="preserve">events in which </w:t>
+      </w:r>
+      <w:r>
+        <w:t>a bank’s RSSD may change.</w:t>
+      </w:r>
+      <w:r>
+        <w:t xml:space="preserve"> </w:t>
+      </w:r>
+    </w:p>
+    <w:p>
+      <w:pPr>
+        <w:contextualSpacing/>
+      </w:pPr>
+    </w:p>
+    <w:p>
+      <w:pPr>
+        <w:contextualSpacing/>
+      </w:pPr>
+      <w:r>
+        <w:rPr>
+          <w:i/>
+          <w:iCs/>
+          <w:u w:val="single"/>
+        </w:rPr>
+        <w:t>HMDA-to-LEI Crosswalk:</w:t>
+      </w:r>
+      <w:r>
+        <w:t xml:space="preserve"> This is an official resource published by HMDA to enable researchers to match banks from their pre-2018 HMDA IDs to their post-2018 LEI codes. This dataset is not used in the code to generate the HMDAHarmonizer panel, but the script includes commented-out code to demonstrate that there are no additional pre-/post-2018 matches that we do not already achieve via other methods.</w:t>
+      </w:r>
+    </w:p>
+    <w:p>
+      <w:pPr>
+        <w:contextualSpacing/>
+      </w:pPr>
+    </w:p>
+    <w:p>
+      <w:pPr>
+        <w:contextualSpacing/>
+      </w:pPr>
+      <w:r>
+        <w:t xml:space="preserve">The precise datasets downloaded, and instructions for how to download them, are </w:t>
+      </w:r>
+      <w:r>
+        <w:t>described</w:t>
+      </w:r>
+      <w:r>
+        <w:t xml:space="preserve"> in the “Sources.docx” file in this replication package</w:t>
+      </w:r>
+      <w:r>
+        <w:t>.</w:t>
+      </w:r>
+    </w:p>
+    <w:p/>
+    <w:p>
+      <w:pPr>
+        <w:contextualSpacing/>
+      </w:pPr>
       <w:r>
         <w:rPr>
           <w:b/>
           <w:bCs/>
         </w:rPr>
-        <w:t>:</w:t>
+        <w:t>ii. ID Stability</w:t>
       </w:r>
       <w:r>
         <w:rPr>
           <w:b/>
           <w:bCs/>
         </w:rPr>
-        <w:t xml:space="preserve"> </w:t>
-      </w:r>
-      <w:r>
-        <w:t xml:space="preserve">This crosswalk is built on the principle that there is a 1-to-1 correspondence between banks and RSSD codes, which we believe is warranted given the NIC’s stated description and intention of the RSSD system. </w:t>
-      </w:r>
-    </w:p>
-    <w:p>
-      <w:pPr>
-        <w:contextualSpacing/>
-      </w:pPr>
-    </w:p>
-    <w:p>
-      <w:pPr>
-        <w:contextualSpacing/>
-      </w:pPr>
-      <w:r>
-        <w:t xml:space="preserve">This </w:t>
-      </w:r>
-      <w:r>
-        <w:t>contrasts with</w:t>
-      </w:r>
-      <w:r>
-        <w:t xml:space="preserve"> the pre-2017 HMDA IDs. Of all the financial institutions defined by unique RSSDs on record in a HMDA report before 2018, roughly 15% of them are assigned more than 1 HMDA ID between 2010-2017. Thus, an analysis that uses HMDA ID alone would erroneously classify each of those banks as multiple unrelated entities.</w:t>
-      </w:r>
-    </w:p>
-    <w:p>
-      <w:pPr>
-        <w:contextualSpacing/>
-      </w:pPr>
-    </w:p>
-    <w:p>
-      <w:pPr>
-        <w:contextualSpacing/>
-      </w:pPr>
-      <w:r>
-        <w:t>Notably, the LEIs used in post-2017 HMDA are far more stable. Of the banks that file a HMDA report beginning in 2018 and that have an RSSD on record, there are only 5 RSSDs linked to more than 1 LEI, and only 20 LEIs linked to more than 1 RSSD.</w:t>
-      </w:r>
-      <w:r>
-        <w:t xml:space="preserve"> Thus in the procedure, we leverage the principle that banks with the same LEI are the same bank (and make adjustments in rare cases when </w:t>
-      </w:r>
-      <w:r>
-        <w:t xml:space="preserve">this appears </w:t>
-      </w:r>
-      <w:r>
-        <w:t>untrue).</w:t>
-      </w:r>
-    </w:p>
-    <w:p>
-      <w:pPr>
-        <w:contextualSpacing/>
-      </w:pPr>
+        <w:t>:</w:t>
+      </w:r>
       <w:r>
         <w:rPr>
           <w:b/>
           <w:bCs/>
         </w:rPr>
+        <w:t xml:space="preserve"> </w:t>
+      </w:r>
+      <w:r>
+        <w:t xml:space="preserve">This crosswalk is built on the principle that there is a 1-to-1 correspondence between banks and RSSD codes, which we believe is warranted given the NIC’s stated description and intention of the RSSD system. </w:t>
+      </w:r>
+    </w:p>
+    <w:p>
+      <w:pPr>
+        <w:contextualSpacing/>
+      </w:pPr>
+    </w:p>
+    <w:p>
+      <w:pPr>
+        <w:contextualSpacing/>
+      </w:pPr>
+      <w:r>
+        <w:t xml:space="preserve">This </w:t>
+      </w:r>
+      <w:r>
+        <w:t>contrasts with</w:t>
+      </w:r>
+      <w:r>
+        <w:t xml:space="preserve"> the pre-2017 HMDA IDs. Of all the financial institutions defined by unique RSSDs on record in a HMDA report before 2018, roughly 15% of them are assigned more than 1 HMDA ID between 2010-2017. Thus, an analysis that uses HMDA ID alone would erroneously classify each of those banks as multiple unrelated entities.</w:t>
+      </w:r>
+    </w:p>
+    <w:p>
+      <w:pPr>
+        <w:contextualSpacing/>
+      </w:pPr>
+    </w:p>
+    <w:p>
+      <w:pPr>
+        <w:contextualSpacing/>
+      </w:pPr>
+      <w:r>
+        <w:t>Notably, the LEIs used in post-2017 HMDA are far more stable. Of the banks that file a HMDA report beginning in 2018 and that have an RSSD on record, there are only 5 RSSDs linked to more than 1 LEI, and only 20 LEIs linked to more than 1 RSSD.</w:t>
+      </w:r>
+      <w:r>
+        <w:t xml:space="preserve"> </w:t>
+      </w:r>
+      <w:proofErr w:type="gramStart"/>
+      <w:r>
+        <w:t>Thus</w:t>
+      </w:r>
+      <w:proofErr w:type="gramEnd"/>
+      <w:r>
+        <w:t xml:space="preserve"> in the procedure, we leverage the principle that banks with the same LEI are the same bank (and make adjustments in rare cases when </w:t>
+      </w:r>
+      <w:r>
+        <w:t xml:space="preserve">this appears </w:t>
+      </w:r>
+      <w:r>
+        <w:t>untrue).</w:t>
+      </w:r>
+    </w:p>
+    <w:p>
+      <w:pPr>
+        <w:contextualSpacing/>
+      </w:pPr>
+      <w:r>
+        <w:rPr>
+          <w:b/>
+          <w:bCs/>
+        </w:rPr>
         <w:lastRenderedPageBreak/>
         <w:t>iii. Methodology</w:t>
       </w:r>
@@ -1836,13 +1927,29 @@
         </w:numPr>
       </w:pPr>
       <w:r>
-        <w:t xml:space="preserve">Using RSSD as a merge key, execute a series of 1:1 merges to combine all of the lender panels from 2010-2017. Before each merge, save </w:t>
+        <w:t xml:space="preserve">Using RSSD as a merge key, execute a series of 1:1 </w:t>
+      </w:r>
+      <w:proofErr w:type="gramStart"/>
+      <w:r>
+        <w:t>merges</w:t>
+      </w:r>
+      <w:proofErr w:type="gramEnd"/>
+      <w:r>
+        <w:t xml:space="preserve"> to combine all of the lender panels from 2010-2017. Before each merge, save </w:t>
       </w:r>
       <w:r>
         <w:t>observations where RSSD is missing, “0”, or non-unique</w:t>
       </w:r>
       <w:r>
-        <w:t xml:space="preserve"> to a separate tempfile.</w:t>
+        <w:t xml:space="preserve"> to a separate </w:t>
+      </w:r>
+      <w:proofErr w:type="spellStart"/>
+      <w:r>
+        <w:t>tempfile</w:t>
+      </w:r>
+      <w:proofErr w:type="spellEnd"/>
+      <w:r>
+        <w:t>.</w:t>
       </w:r>
       <w:r>
         <w:t xml:space="preserve"> The result of these merges is a wide-format panel where observations are uniquely identified using RSSD, and each observation has a series of variables containing the HMDA ID corresponding to that RSSD </w:t>
@@ -2079,10 +2186,26 @@
         </w:rPr>
       </w:pPr>
       <w:r>
-        <w:t xml:space="preserve">Append together the post-2018 banks, save observations with RSSDs that correspond to more than 1 LEI to a separate tempfile, then reshape wide by LEI. </w:t>
-      </w:r>
-      <w:r>
-        <w:t>Save a separate tempfile of LEIs not associated with an RSSD.</w:t>
+        <w:t xml:space="preserve">Append together the post-2018 banks, save observations with RSSDs that correspond to more than 1 LEI to a separate </w:t>
+      </w:r>
+      <w:proofErr w:type="spellStart"/>
+      <w:r>
+        <w:t>tempfile</w:t>
+      </w:r>
+      <w:proofErr w:type="spellEnd"/>
+      <w:r>
+        <w:t xml:space="preserve">, then reshape wide by LEI. </w:t>
+      </w:r>
+      <w:r>
+        <w:t xml:space="preserve">Save a separate </w:t>
+      </w:r>
+      <w:proofErr w:type="spellStart"/>
+      <w:r>
+        <w:t>tempfile</w:t>
+      </w:r>
+      <w:proofErr w:type="spellEnd"/>
+      <w:r>
+        <w:t xml:space="preserve"> of LEIs not associated with an RSSD.</w:t>
       </w:r>
       <w:r>
         <w:t xml:space="preserve"> The result of this is a wide-format panel where observations are uniquely identified using RSSD, and each observation has a series of variables containing the </w:t>
@@ -2155,7 +2278,15 @@
         </w:rPr>
       </w:pPr>
       <w:r>
-        <w:t xml:space="preserve">Go back to the lender panels, which contain information on the pre-2018 HMDA ID corresponding to a given LEI (if any), and look for the </w:t>
+        <w:t>Go back to the lender panels, which contain information on the pre-2018 HMDA ID corresponding to a given LEI (if any</w:t>
+      </w:r>
+      <w:proofErr w:type="gramStart"/>
+      <w:r>
+        <w:t>), and</w:t>
+      </w:r>
+      <w:proofErr w:type="gramEnd"/>
+      <w:r>
+        <w:t xml:space="preserve"> look for the </w:t>
       </w:r>
       <w:r>
         <w:rPr>
@@ -2347,7 +2478,15 @@
         </w:numPr>
       </w:pPr>
       <w:r>
-        <w:t xml:space="preserve">Resolve cases where an LEI matched to multiple RSSDs from above, and append these rows to the merged dataset from the previous step. </w:t>
+        <w:t xml:space="preserve">Resolve cases where an LEI matched to multiple RSSDs from </w:t>
+      </w:r>
+      <w:proofErr w:type="gramStart"/>
+      <w:r>
+        <w:t>above, and</w:t>
+      </w:r>
+      <w:proofErr w:type="gramEnd"/>
+      <w:r>
+        <w:t xml:space="preserve"> append these rows to the merged dataset from the previous step. </w:t>
       </w:r>
     </w:p>
     <w:p>
@@ -2501,12 +2640,21 @@
       <w:r>
         <w:t xml:space="preserve">includes the file </w:t>
       </w:r>
-      <w:r>
-        <w:rPr>
-          <w:i/>
-          <w:iCs/>
-        </w:rPr>
-        <w:t xml:space="preserve">banks_not_in_lender_panel, </w:t>
+      <w:proofErr w:type="spellStart"/>
+      <w:r>
+        <w:rPr>
+          <w:i/>
+          <w:iCs/>
+        </w:rPr>
+        <w:t>banks_not_in_lender_panel</w:t>
+      </w:r>
+      <w:proofErr w:type="spellEnd"/>
+      <w:r>
+        <w:rPr>
+          <w:i/>
+          <w:iCs/>
+        </w:rPr>
+        <w:t xml:space="preserve">, </w:t>
       </w:r>
       <w:r>
         <w:t xml:space="preserve">which contains those LEI codes and the years they appear in the loan-level data. </w:t>
@@ -2661,6 +2809,7 @@
       <w:r>
         <w:t xml:space="preserve">, we add a binary variable called </w:t>
       </w:r>
+      <w:proofErr w:type="spellStart"/>
       <w:r>
         <w:rPr>
           <w:i/>
@@ -2668,6 +2817,7 @@
         </w:rPr>
         <w:t>recoding_flag</w:t>
       </w:r>
+      <w:proofErr w:type="spellEnd"/>
       <w:r>
         <w:t xml:space="preserve">, which equals 1 when a given </w:t>
       </w:r>
@@ -2690,6 +2840,7 @@
       <w:r>
         <w:t xml:space="preserve"> </w:t>
       </w:r>
+      <w:proofErr w:type="spellStart"/>
       <w:r>
         <w:rPr>
           <w:i/>
@@ -2707,6 +2858,7 @@
         </w:rPr>
         <w:t>flag</w:t>
       </w:r>
+      <w:proofErr w:type="spellEnd"/>
       <w:r>
         <w:t xml:space="preserve"> </w:t>
       </w:r>
@@ -2716,16 +2868,16 @@
       <w:r>
         <w:t xml:space="preserve"> from their analyses if they </w:t>
       </w:r>
-      <w:commentRangeStart w:id="2"/>
+      <w:commentRangeStart w:id="1"/>
       <w:r>
         <w:t>wish</w:t>
       </w:r>
-      <w:commentRangeEnd w:id="2"/>
+      <w:commentRangeEnd w:id="1"/>
       <w:r>
         <w:rPr>
           <w:rStyle w:val="CommentReference"/>
         </w:rPr>
-        <w:commentReference w:id="2"/>
+        <w:commentReference w:id="1"/>
       </w:r>
       <w:r>
         <w:t>.</w:t>
@@ -2768,12 +2920,21 @@
       <w:pPr>
         <w:contextualSpacing/>
       </w:pPr>
+      <w:proofErr w:type="spellStart"/>
       <w:r>
         <w:rPr>
           <w:b/>
           <w:bCs/>
         </w:rPr>
-        <w:t xml:space="preserve">i. Duplicated </w:t>
+        <w:t>i</w:t>
+      </w:r>
+      <w:proofErr w:type="spellEnd"/>
+      <w:r>
+        <w:rPr>
+          <w:b/>
+          <w:bCs/>
+        </w:rPr>
+        <w:t xml:space="preserve">. Duplicated </w:t>
       </w:r>
       <w:r>
         <w:rPr>
@@ -3062,20 +3223,74 @@
           <w:bCs/>
         </w:rPr>
       </w:pPr>
-      <w:commentRangeStart w:id="3"/>
       <w:r>
         <w:rPr>
           <w:b/>
           <w:bCs/>
         </w:rPr>
-        <w:t xml:space="preserve">Note </w:t>
-      </w:r>
-      <w:commentRangeEnd w:id="3"/>
-      <w:r>
-        <w:rPr>
-          <w:rStyle w:val="CommentReference"/>
-        </w:rPr>
-        <w:commentReference w:id="3"/>
+        <w:t>Note</w:t>
+      </w:r>
+      <w:r>
+        <w:rPr>
+          <w:b/>
+          <w:bCs/>
+        </w:rPr>
+        <w:t xml:space="preserve"> that when the relationships between an RSSD and a given HMDA lender code are altered, or when we manually recode the </w:t>
+      </w:r>
+      <w:r>
+        <w:rPr>
+          <w:b/>
+          <w:bCs/>
+          <w:i/>
+          <w:iCs/>
+        </w:rPr>
+        <w:t xml:space="preserve">masterid </w:t>
+      </w:r>
+      <w:r>
+        <w:rPr>
+          <w:b/>
+          <w:bCs/>
+        </w:rPr>
+        <w:t xml:space="preserve">variable, </w:t>
+      </w:r>
+      <w:r>
+        <w:rPr>
+          <w:b/>
+          <w:bCs/>
+        </w:rPr>
+        <w:t xml:space="preserve">observations with the </w:t>
+      </w:r>
+      <w:r>
+        <w:rPr>
+          <w:b/>
+          <w:bCs/>
+          <w:i/>
+          <w:iCs/>
+        </w:rPr>
+        <w:t xml:space="preserve">masterid </w:t>
+      </w:r>
+      <w:r>
+        <w:rPr>
+          <w:b/>
+          <w:bCs/>
+        </w:rPr>
+        <w:t xml:space="preserve">in question are tagged with the </w:t>
+      </w:r>
+      <w:proofErr w:type="spellStart"/>
+      <w:r>
+        <w:rPr>
+          <w:b/>
+          <w:bCs/>
+        </w:rPr>
+        <w:t>recoding_flag</w:t>
+      </w:r>
+      <w:proofErr w:type="spellEnd"/>
+      <w:r>
+        <w:rPr>
+          <w:b/>
+          <w:bCs/>
+        </w:rPr>
+        <w:t xml:space="preserve"> variable – see section 4 and the codebook for details.</w:t>
       </w:r>
     </w:p>
     <w:p>
@@ -3100,34 +3315,10 @@
     </w:p>
     <w:p>
       <w:pPr>
-        <w:contextualSpacing/>
-      </w:pPr>
-    </w:p>
-    <w:p>
-      <w:pPr>
-        <w:contextualSpacing/>
-      </w:pPr>
-    </w:p>
-    <w:p>
-      <w:pPr>
-        <w:contextualSpacing/>
-      </w:pPr>
-    </w:p>
-    <w:p>
-      <w:pPr>
-        <w:contextualSpacing/>
-      </w:pPr>
-    </w:p>
-    <w:p>
-      <w:pPr>
-        <w:contextualSpacing/>
-      </w:pPr>
-    </w:p>
-    <w:p>
-      <w:pPr>
         <w:pStyle w:val="Heading2"/>
       </w:pPr>
       <w:r>
+        <w:lastRenderedPageBreak/>
         <w:t xml:space="preserve">6. </w:t>
       </w:r>
       <w:r>
@@ -3263,7 +3454,15 @@
         </w:numPr>
       </w:pPr>
       <w:r>
-        <w:t>Create a tempfile containing observations where RSSD is missing, “0”, or non-unique - we call these “problem banks”, each year’s problem banks get appended together (long format)</w:t>
+        <w:t xml:space="preserve">Create a </w:t>
+      </w:r>
+      <w:proofErr w:type="spellStart"/>
+      <w:r>
+        <w:t>tempfile</w:t>
+      </w:r>
+      <w:proofErr w:type="spellEnd"/>
+      <w:r>
+        <w:t xml:space="preserve"> containing observations where RSSD is missing, “0”, or non-unique - we call these “problem banks”, each year’s problem banks get appended together (long format)</w:t>
       </w:r>
     </w:p>
     <w:p>
@@ -3275,7 +3474,15 @@
         </w:numPr>
       </w:pPr>
       <w:r>
-        <w:t>Drop the observations in step i from the lender panel</w:t>
+        <w:t xml:space="preserve">Drop the observations in step </w:t>
+      </w:r>
+      <w:proofErr w:type="spellStart"/>
+      <w:r>
+        <w:t>i</w:t>
+      </w:r>
+      <w:proofErr w:type="spellEnd"/>
+      <w:r>
+        <w:t xml:space="preserve"> from the lender panel</w:t>
       </w:r>
     </w:p>
     <w:p>
@@ -3302,7 +3509,23 @@
           <w:i/>
           <w:iCs/>
         </w:rPr>
-        <w:t>Now we have a wide-format “main panel,” with RSSD as an observation key, containing the HMDA IDs for each RSSD in each year</w:t>
+        <w:t xml:space="preserve">Now we have a </w:t>
+      </w:r>
+      <w:proofErr w:type="gramStart"/>
+      <w:r>
+        <w:rPr>
+          <w:i/>
+          <w:iCs/>
+        </w:rPr>
+        <w:t>wide-format</w:t>
+      </w:r>
+      <w:proofErr w:type="gramEnd"/>
+      <w:r>
+        <w:rPr>
+          <w:i/>
+          <w:iCs/>
+        </w:rPr>
+        <w:t xml:space="preserve"> “main panel,” with RSSD as an observation key, containing the HMDA IDs for each RSSD in each year</w:t>
       </w:r>
     </w:p>
     <w:p>
@@ -3363,8 +3586,13 @@
         </w:numPr>
       </w:pPr>
       <w:r>
-        <w:t>Reshape wide to prepare for merging back onto the “main panel” later, and save tempfile</w:t>
-      </w:r>
+        <w:t xml:space="preserve">Reshape wide to prepare for merging back onto the “main panel” later, and save </w:t>
+      </w:r>
+      <w:proofErr w:type="spellStart"/>
+      <w:r>
+        <w:t>tempfile</w:t>
+      </w:r>
+      <w:proofErr w:type="spellEnd"/>
     </w:p>
     <w:p>
       <w:pPr>
@@ -3583,7 +3811,15 @@
         </w:numPr>
       </w:pPr>
       <w:r>
-        <w:t>Using HMDA ID as a key, merge on RSSD[year] variables from the Avery file</w:t>
+        <w:t xml:space="preserve">Using HMDA ID as a key, merge on </w:t>
+      </w:r>
+      <w:proofErr w:type="gramStart"/>
+      <w:r>
+        <w:t>RSSD[</w:t>
+      </w:r>
+      <w:proofErr w:type="gramEnd"/>
+      <w:r>
+        <w:t>year] variables from the Avery file</w:t>
       </w:r>
     </w:p>
     <w:p>
@@ -3595,7 +3831,15 @@
         </w:numPr>
       </w:pPr>
       <w:r>
-        <w:t>We get two pairs of duplicated RSSD codes in 2010 - determine correct recodings to preserve unique RSSDs. Note that this is not recoding HMDA lender panel data, but rather correcting the results of the merge with the Avery file</w:t>
+        <w:t xml:space="preserve">We get two pairs of duplicated RSSD codes in 2010 - determine correct </w:t>
+      </w:r>
+      <w:proofErr w:type="spellStart"/>
+      <w:r>
+        <w:t>recodings</w:t>
+      </w:r>
+      <w:proofErr w:type="spellEnd"/>
+      <w:r>
+        <w:t xml:space="preserve"> to preserve unique RSSDs. Note that this is not recoding HMDA lender panel data, but rather correcting the results of the merge with the Avery file</w:t>
       </w:r>
     </w:p>
     <w:p>
@@ -3836,7 +4080,15 @@
         </w:numPr>
       </w:pPr>
       <w:r>
-        <w:t xml:space="preserve">Identify cases where more than one RSSD corresponds to an LEI, and save a tempfile of these observations </w:t>
+        <w:t xml:space="preserve">Identify cases where more than one RSSD corresponds to an LEI, and save a </w:t>
+      </w:r>
+      <w:proofErr w:type="spellStart"/>
+      <w:r>
+        <w:t>tempfile</w:t>
+      </w:r>
+      <w:proofErr w:type="spellEnd"/>
+      <w:r>
+        <w:t xml:space="preserve"> of these observations </w:t>
       </w:r>
     </w:p>
     <w:p>
@@ -3860,7 +4112,15 @@
         </w:numPr>
       </w:pPr>
       <w:r>
-        <w:t>Save a tempfile of missing RSSD observations (RSSD == -1)</w:t>
+        <w:t xml:space="preserve">Save a </w:t>
+      </w:r>
+      <w:proofErr w:type="spellStart"/>
+      <w:r>
+        <w:t>tempfile</w:t>
+      </w:r>
+      <w:proofErr w:type="spellEnd"/>
+      <w:r>
+        <w:t xml:space="preserve"> of missing RSSD observations (RSSD == -1)</w:t>
       </w:r>
     </w:p>
     <w:p>
@@ -4221,7 +4481,23 @@
         </w:numPr>
       </w:pPr>
       <w:r>
-        <w:t>Clean-up steps including misc. reorderings, renamings, etc.</w:t>
+        <w:t xml:space="preserve">Clean-up steps including misc. </w:t>
+      </w:r>
+      <w:proofErr w:type="spellStart"/>
+      <w:r>
+        <w:t>reorderings</w:t>
+      </w:r>
+      <w:proofErr w:type="spellEnd"/>
+      <w:r>
+        <w:t xml:space="preserve">, </w:t>
+      </w:r>
+      <w:proofErr w:type="spellStart"/>
+      <w:r>
+        <w:t>renamings</w:t>
+      </w:r>
+      <w:proofErr w:type="spellEnd"/>
+      <w:r>
+        <w:t>, etc.</w:t>
       </w:r>
     </w:p>
     <w:p>
@@ -4264,19 +4540,39 @@
           <w:i/>
           <w:iCs/>
         </w:rPr>
-        <w:t>Now we have 1 panel with unique observations identifying individual lenders using the “masterid” variable, and containing the codes that identify that bank’s loans in the loan-level data for each year from 2010-2021.</w:t>
-      </w:r>
-    </w:p>
-    <w:p>
-      <w:r>
-        <w:t>(Note there are rare cases in which individual masterids report to HMDA under two ID codes in a given year, as in step 2e, or switch between RSSDs/LEIs, as in step 3f.)</w:t>
-      </w:r>
-    </w:p>
-    <w:p>
+        <w:t xml:space="preserve">Now we have 1 panel with unique observations identifying individual lenders using the “masterid” </w:t>
+      </w:r>
+      <w:proofErr w:type="gramStart"/>
       <w:r>
         <w:rPr>
           <w:b/>
           <w:bCs/>
+          <w:i/>
+          <w:iCs/>
+        </w:rPr>
+        <w:t>variable, and</w:t>
+      </w:r>
+      <w:proofErr w:type="gramEnd"/>
+      <w:r>
+        <w:rPr>
+          <w:b/>
+          <w:bCs/>
+          <w:i/>
+          <w:iCs/>
+        </w:rPr>
+        <w:t xml:space="preserve"> containing the codes that identify that bank’s loans in the loan-level data for each year from 2010-2021.</w:t>
+      </w:r>
+    </w:p>
+    <w:p>
+      <w:r>
+        <w:t>(Note there are rare cases in which individual masterids report to HMDA under two ID codes in a given year, as in step 2e, or switch between RSSDs/LEIs, as in step 3f.)</w:t>
+      </w:r>
+    </w:p>
+    <w:p>
+      <w:r>
+        <w:rPr>
+          <w:b/>
+          <w:bCs/>
         </w:rPr>
         <w:t>Continued on next page</w:t>
       </w:r>
@@ -4303,7 +4599,15 @@
         <w:t>One could consider the panel “complete” at this point. I</w:t>
       </w:r>
       <w:r>
-        <w:t>n this section, I perform a manual audit of the HMDA Crosswalk to find cases when two different masterid’s actually both identify the same bank. When I am confident that this occurs, I tag both rows of the crosswalk with the same masterid.</w:t>
+        <w:t xml:space="preserve">n this section, I perform a manual audit of the HMDA Crosswalk to find cases when two different </w:t>
+      </w:r>
+      <w:proofErr w:type="spellStart"/>
+      <w:r>
+        <w:t>masterid’s</w:t>
+      </w:r>
+      <w:proofErr w:type="spellEnd"/>
+      <w:r>
+        <w:t xml:space="preserve"> actually both identify the same bank. When I am confident that this occurs, I tag both rows of the crosswalk with the same masterid.</w:t>
       </w:r>
       <w:r>
         <w:t xml:space="preserve"> See Section 5 for further discussion of what leads to duplicated </w:t>
@@ -4403,7 +4707,15 @@
         </w:numPr>
       </w:pPr>
       <w:r>
-        <w:t>Grouping by HMDA ID, and  count how many masterids are associated with each bank. Keep only banks with HMDA IDs that get mapped onto by more than one RSSD, these are RSSD-switcher candidates</w:t>
+        <w:t xml:space="preserve">Grouping by HMDA ID, </w:t>
+      </w:r>
+      <w:proofErr w:type="gramStart"/>
+      <w:r>
+        <w:t>and  count</w:t>
+      </w:r>
+      <w:proofErr w:type="gramEnd"/>
+      <w:r>
+        <w:t xml:space="preserve"> how many masterids are associated with each bank. Keep only banks with HMDA IDs that get mapped onto by more than one RSSD, these are RSSD-switcher candidates</w:t>
       </w:r>
     </w:p>
     <w:p>
@@ -4527,8 +4839,53 @@
       </w:pPr>
       <w:r>
         <w:lastRenderedPageBreak/>
-        <w:t>Load the pre-2017 Avery file, and keep the following variables: RSSDyy, APPLyy, ORIGyy, ORIGDyy, ASSETLyy, ASSETyy</w:t>
-      </w:r>
+        <w:t xml:space="preserve">Load the pre-2017 Avery file, and keep the following variables: </w:t>
+      </w:r>
+      <w:proofErr w:type="spellStart"/>
+      <w:r>
+        <w:t>RSSDyy</w:t>
+      </w:r>
+      <w:proofErr w:type="spellEnd"/>
+      <w:r>
+        <w:t xml:space="preserve">, </w:t>
+      </w:r>
+      <w:proofErr w:type="spellStart"/>
+      <w:r>
+        <w:t>APPLyy</w:t>
+      </w:r>
+      <w:proofErr w:type="spellEnd"/>
+      <w:r>
+        <w:t xml:space="preserve">, </w:t>
+      </w:r>
+      <w:proofErr w:type="spellStart"/>
+      <w:r>
+        <w:t>ORIGyy</w:t>
+      </w:r>
+      <w:proofErr w:type="spellEnd"/>
+      <w:r>
+        <w:t xml:space="preserve">, </w:t>
+      </w:r>
+      <w:proofErr w:type="spellStart"/>
+      <w:r>
+        <w:t>ORIGDyy</w:t>
+      </w:r>
+      <w:proofErr w:type="spellEnd"/>
+      <w:r>
+        <w:t xml:space="preserve">, </w:t>
+      </w:r>
+      <w:proofErr w:type="spellStart"/>
+      <w:r>
+        <w:t>ASSETLyy</w:t>
+      </w:r>
+      <w:proofErr w:type="spellEnd"/>
+      <w:r>
+        <w:t xml:space="preserve">, </w:t>
+      </w:r>
+      <w:proofErr w:type="spellStart"/>
+      <w:r>
+        <w:t>ASSETyy</w:t>
+      </w:r>
+      <w:proofErr w:type="spellEnd"/>
     </w:p>
     <w:p>
       <w:pPr>
@@ -4633,10 +4990,7 @@
         </w:numPr>
       </w:pPr>
       <w:r>
-        <w:t>D</w:t>
-      </w:r>
-      <w:r>
-        <w:t>rop extraneous variables</w:t>
+        <w:t>Drop extraneous variables</w:t>
       </w:r>
     </w:p>
     <w:p>
@@ -4660,7 +5014,15 @@
         </w:numPr>
       </w:pPr>
       <w:r>
-        <w:t>In each of the 2013 and 2014 loan-level datasets, there are observations tagged with a HMDA lender ID that does not appear in the HMDA lender panels. I ultimately add these HMDA IDs in to our crosswalk - see Appendix B for my procedures to confirm that these HMDA IDs are assigned to the correct masterid.</w:t>
+        <w:t xml:space="preserve">In each of the 2013 and 2014 loan-level datasets, there are observations tagged with a HMDA lender ID that does not appear in the HMDA lender panels. I ultimately add these HMDA IDs </w:t>
+      </w:r>
+      <w:proofErr w:type="gramStart"/>
+      <w:r>
+        <w:t>in to</w:t>
+      </w:r>
+      <w:proofErr w:type="gramEnd"/>
+      <w:r>
+        <w:t xml:space="preserve"> our crosswalk - see Appendix B for my procedures to confirm that these HMDA IDs are assigned to the correct masterid.</w:t>
       </w:r>
     </w:p>
     <w:p>
@@ -4764,7 +5126,15 @@
         </w:numPr>
       </w:pPr>
       <w:r>
-        <w:t>Save a tempfile, and restrict to only the LEIs that have not matched to an RSSD yet</w:t>
+        <w:t xml:space="preserve">Save a </w:t>
+      </w:r>
+      <w:proofErr w:type="spellStart"/>
+      <w:r>
+        <w:t>tempfile</w:t>
+      </w:r>
+      <w:proofErr w:type="spellEnd"/>
+      <w:r>
+        <w:t>, and restrict to only the LEIs that have not matched to an RSSD yet</w:t>
       </w:r>
     </w:p>
     <w:p>
@@ -4923,7 +5293,15 @@
         </w:numPr>
       </w:pPr>
       <w:r>
-        <w:t>30 observations result in _merge == 4. This means that of the 35 banks where we disagreed with the Avery file about what the RSSD for a given row should be, 30 of those were banks that we could only identify using LEI (that is, these were banks where we couldn’t find an RSSD). Now, we have RSSD information for those banks – we can “upgrade” these masterid’s to be RSSD-based.</w:t>
+        <w:t xml:space="preserve">30 observations result in _merge == 4. This means that of the 35 banks where we disagreed with the Avery file about what the RSSD for a given row should be, 30 of those were banks that we could only identify using LEI (that is, these were banks where we couldn’t find an RSSD). Now, we have RSSD information for those banks – we can “upgrade” these </w:t>
+      </w:r>
+      <w:proofErr w:type="spellStart"/>
+      <w:r>
+        <w:t>masterid’s</w:t>
+      </w:r>
+      <w:proofErr w:type="spellEnd"/>
+      <w:r>
+        <w:t xml:space="preserve"> to be RSSD-based.</w:t>
       </w:r>
     </w:p>
     <w:p>
@@ -4977,7 +5355,15 @@
         </w:numPr>
       </w:pPr>
       <w:r>
-        <w:t>Save a tempfile of the banks we’ve upgraded to RSSD-based masterid (from step iii.1 immediately above) – we’ll merge these on shortly</w:t>
+        <w:t xml:space="preserve">Save a </w:t>
+      </w:r>
+      <w:proofErr w:type="spellStart"/>
+      <w:r>
+        <w:t>tempfile</w:t>
+      </w:r>
+      <w:proofErr w:type="spellEnd"/>
+      <w:r>
+        <w:t xml:space="preserve"> of the banks we’ve upgraded to RSSD-based masterid (from step iii.1 immediately above) – we’ll merge these on shortly</w:t>
       </w:r>
     </w:p>
     <w:p>
@@ -5004,13 +5390,26 @@
         </w:numPr>
       </w:pPr>
       <w:r>
-        <w:t xml:space="preserve">After the merge described in d.iii immediately above, </w:t>
-      </w:r>
-      <w:r>
-        <w:t xml:space="preserve">we have 45 _merge == 4 observations and 29 _merge == 2 observations. Once again, the _merge == 4’s are banks we can now upgrade with new RSSD information. The _merge == 2 observations I merge back onto the 2021 lender panel, and confirm that the RSSD we use to generate masterid agrees with the RSSD in the original HMDA lender panel. </w:t>
-      </w:r>
-      <w:r>
-        <w:t>We leave these RSSDs unchanged and disagree with the Avery file.</w:t>
+        <w:t xml:space="preserve">After the merge described in </w:t>
+      </w:r>
+      <w:proofErr w:type="spellStart"/>
+      <w:r>
+        <w:t>d.iii</w:t>
+      </w:r>
+      <w:proofErr w:type="spellEnd"/>
+      <w:r>
+        <w:t xml:space="preserve"> immediately above, </w:t>
+      </w:r>
+      <w:r>
+        <w:t xml:space="preserve">we have 45 _merge == 4 observations and 29 _merge == 2 observations. Once again, the _merge == 4’s are banks we can now upgrade with new RSSD information. The _merge == 2 observations I merge back onto the 2021 lender </w:t>
+      </w:r>
+      <w:proofErr w:type="gramStart"/>
+      <w:r>
+        <w:t>panel, and</w:t>
+      </w:r>
+      <w:proofErr w:type="gramEnd"/>
+      <w:r>
+        <w:t xml:space="preserve"> confirm that the RSSD we use to generate masterid agrees with the RSSD in the original HMDA lender panel. We leave these RSSDs unchanged and disagree with the Avery file.</w:t>
       </w:r>
     </w:p>
     <w:p>
@@ -5053,7 +5452,15 @@
         </w:numPr>
       </w:pPr>
       <w:r>
-        <w:t>In other cases, we are simply adding an RSSD to a bank that was previously only LEI-identified. There are no “strays” in these cases. So we just merge on the new RSSD information we’ve found, and change masterid to be equivalent to the RSSD.</w:t>
+        <w:t xml:space="preserve">In other cases, we are simply adding an RSSD to a bank that was previously only LEI-identified. There are no “strays” in these cases. </w:t>
+      </w:r>
+      <w:proofErr w:type="gramStart"/>
+      <w:r>
+        <w:t>So</w:t>
+      </w:r>
+      <w:proofErr w:type="gramEnd"/>
+      <w:r>
+        <w:t xml:space="preserve"> we just merge on the new RSSD information we’ve found, and change masterid to be equivalent to the RSSD.</w:t>
       </w:r>
     </w:p>
     <w:p>
@@ -5081,13 +5488,29 @@
         <w:t>Confirm that the concatid variables are unique within each year</w:t>
       </w:r>
       <w:r>
-        <w:t>, using isid to check all observations where concatid is populated for a given year.</w:t>
+        <w:t xml:space="preserve">, using </w:t>
+      </w:r>
+      <w:proofErr w:type="spellStart"/>
+      <w:r>
+        <w:t>isid</w:t>
+      </w:r>
+      <w:proofErr w:type="spellEnd"/>
+      <w:r>
+        <w:t xml:space="preserve"> to check all observations where concatid is populated for a given year.</w:t>
       </w:r>
       <w:r>
         <w:t xml:space="preserve"> </w:t>
       </w:r>
       <w:r>
-        <w:t>This is a basic check, no HMDA identifier code should be associated with two different lenders in a single year.</w:t>
+        <w:t xml:space="preserve">This is a basic </w:t>
+      </w:r>
+      <w:proofErr w:type="gramStart"/>
+      <w:r>
+        <w:t>check,</w:t>
+      </w:r>
+      <w:proofErr w:type="gramEnd"/>
+      <w:r>
+        <w:t xml:space="preserve"> no HMDA identifier code should be associated with two different lenders in a single year.</w:t>
       </w:r>
     </w:p>
     <w:p>
@@ -5099,10 +5522,7 @@
         </w:numPr>
       </w:pPr>
       <w:r>
-        <w:t xml:space="preserve">Create a recoding flag variable. This is a binary variable which equals “1” in observations </w:t>
-      </w:r>
-      <w:r>
-        <w:t>where I've changed the relationship between a HMDA ID/LEI and an RSSD according to personal judgement</w:t>
+        <w:t>Create a recoding flag variable. This is a binary variable which equals “1” in observations where I've changed the relationship between a HMDA ID/LEI and an RSSD according to personal judgement</w:t>
       </w:r>
       <w:r>
         <w:t xml:space="preserve"> (</w:t>
@@ -5111,22 +5531,13 @@
         <w:t>as in step 2.a.i)</w:t>
       </w:r>
       <w:r>
-        <w:t xml:space="preserve"> or manually</w:t>
-      </w:r>
-      <w:r>
-        <w:t xml:space="preserve"> </w:t>
-      </w:r>
-      <w:r>
-        <w:t xml:space="preserve">changed a </w:t>
+        <w:t xml:space="preserve"> or manually changed a </w:t>
       </w:r>
       <w:r>
         <w:t>row’s</w:t>
       </w:r>
       <w:r>
-        <w:t xml:space="preserve"> masterid</w:t>
-      </w:r>
-      <w:r>
-        <w:t xml:space="preserve"> </w:t>
+        <w:t xml:space="preserve"> masterid </w:t>
       </w:r>
       <w:r>
         <w:t>(as in step 4.d). The complete list of masterids where this flag is appropriate can be found at the top of Appendix C, and this step is marked with the comment “6.b” in the code.</w:t>
@@ -5162,7 +5573,15 @@
         </w:numPr>
       </w:pPr>
       <w:r>
-        <w:t>Drop remaining extraneous variables, assign variable labels, order and sort dataset.</w:t>
+        <w:t xml:space="preserve">Drop remaining extraneous variables, assign variable labels, </w:t>
+      </w:r>
+      <w:proofErr w:type="gramStart"/>
+      <w:r>
+        <w:t>order</w:t>
+      </w:r>
+      <w:proofErr w:type="gramEnd"/>
+      <w:r>
+        <w:t xml:space="preserve"> and sort dataset.</w:t>
       </w:r>
     </w:p>
     <w:p>
@@ -5318,153 +5737,162 @@
           <w:bCs/>
         </w:rPr>
       </w:pPr>
+      <w:proofErr w:type="spellStart"/>
       <w:r>
         <w:rPr>
           <w:b/>
           <w:bCs/>
         </w:rPr>
-        <w:t xml:space="preserve">rssd </w:t>
-      </w:r>
-    </w:p>
-    <w:p>
-      <w:r>
-        <w:t xml:space="preserve">RSSD codes are the primary variable we use to construct </w:t>
-      </w:r>
-      <w:r>
-        <w:rPr>
-          <w:i/>
-          <w:iCs/>
-        </w:rPr>
-        <w:t>masterid</w:t>
-      </w:r>
-      <w:r>
-        <w:t xml:space="preserve">, though RSSD codes are not available for all banks. </w:t>
-      </w:r>
-    </w:p>
-    <w:p>
-      <w:r>
-        <w:t>RSSD codes are not used as the official lender identifiers in HMDA, though they are included in the HMDA lender panels in all years. RSSD codes are issued by the National Information Center (NIC), which maintains data on financial institutions for which “the Federal Reserve has a supervisory, regulatory, or research interest.”</w:t>
-      </w:r>
-      <w:r>
-        <w:rPr>
-          <w:rStyle w:val="FootnoteReference"/>
-        </w:rPr>
-        <w:footnoteReference w:id="8"/>
-      </w:r>
-      <w:r>
-        <w:t xml:space="preserve"> RSSDs are designed such that each financial institution in the NIC database receives a single, unique RSSD as an identifier for its entire life cycle, and RSSDs are never reused.</w:t>
-      </w:r>
-      <w:r>
-        <w:rPr>
-          <w:rStyle w:val="FootnoteReference"/>
-        </w:rPr>
-        <w:footnoteReference w:id="9"/>
-      </w:r>
-    </w:p>
-    <w:p>
-      <w:r>
-        <w:t>See sections 2 and 4 for further discussion.</w:t>
-      </w:r>
-    </w:p>
-    <w:p>
-      <w:r>
-        <w:t>In the rare cases that there are two rows</w:t>
-      </w:r>
-      <w:r>
-        <w:t xml:space="preserve"> corresponding to a single </w:t>
-      </w:r>
-      <w:r>
-        <w:rPr>
-          <w:i/>
-          <w:iCs/>
-        </w:rPr>
-        <w:t>masterid</w:t>
-      </w:r>
-      <w:r>
-        <w:t xml:space="preserve">, those two rows usually contain distinct RSSDs which are associated with their own time-series of </w:t>
-      </w:r>
-      <w:r>
-        <w:rPr>
-          <w:i/>
-          <w:iCs/>
-        </w:rPr>
-        <w:t>concatid</w:t>
-      </w:r>
-      <w:r>
-        <w:t xml:space="preserve">[yyyy] variables. The duplicated </w:t>
-      </w:r>
-      <w:r>
-        <w:rPr>
-          <w:i/>
-          <w:iCs/>
-        </w:rPr>
-        <w:t xml:space="preserve">masterid </w:t>
-      </w:r>
-      <w:r>
-        <w:t xml:space="preserve">occurs </w:t>
-      </w:r>
-      <w:r>
-        <w:t>because we judge that the two RSSDs correspond to a single lender.</w:t>
-      </w:r>
-    </w:p>
-    <w:p>
-      <w:pPr>
+        <w:t>rssd</w:t>
+      </w:r>
+      <w:proofErr w:type="spellEnd"/>
+      <w:r>
         <w:rPr>
           <w:b/>
           <w:bCs/>
         </w:rPr>
-      </w:pPr>
-      <w:r>
+        <w:t xml:space="preserve"> </w:t>
+      </w:r>
+    </w:p>
+    <w:p>
+      <w:r>
+        <w:t xml:space="preserve">RSSD codes are the primary variable we use to construct </w:t>
+      </w:r>
+      <w:r>
+        <w:rPr>
+          <w:i/>
+          <w:iCs/>
+        </w:rPr>
+        <w:t>masterid</w:t>
+      </w:r>
+      <w:r>
+        <w:t xml:space="preserve">, though RSSD codes are not available for all banks. </w:t>
+      </w:r>
+    </w:p>
+    <w:p>
+      <w:r>
+        <w:t>RSSD codes are not used as the official lender identifiers in HMDA, though they are included in the HMDA lender panels in all years. RSSD codes are issued by the National Information Center (NIC), which maintains data on financial institutions for which “the Federal Reserve has a supervisory, regulatory, or research interest.”</w:t>
+      </w:r>
+      <w:r>
+        <w:rPr>
+          <w:rStyle w:val="FootnoteReference"/>
+        </w:rPr>
+        <w:footnoteReference w:id="8"/>
+      </w:r>
+      <w:r>
+        <w:t xml:space="preserve"> RSSDs are designed such that each financial institution in the NIC database receives a single, unique RSSD as an identifier for its entire life cycle, and RSSDs are never reused.</w:t>
+      </w:r>
+      <w:r>
+        <w:rPr>
+          <w:rStyle w:val="FootnoteReference"/>
+        </w:rPr>
+        <w:footnoteReference w:id="9"/>
+      </w:r>
+    </w:p>
+    <w:p>
+      <w:r>
+        <w:t>See sections 2 and 4 for further discussion.</w:t>
+      </w:r>
+    </w:p>
+    <w:p>
+      <w:r>
+        <w:t>In the rare cases that there are two rows</w:t>
+      </w:r>
+      <w:r>
+        <w:t xml:space="preserve"> corresponding to a single </w:t>
+      </w:r>
+      <w:r>
+        <w:rPr>
+          <w:i/>
+          <w:iCs/>
+        </w:rPr>
+        <w:t>masterid</w:t>
+      </w:r>
+      <w:r>
+        <w:t xml:space="preserve">, those two rows usually contain distinct RSSDs which are associated with their own time-series of </w:t>
+      </w:r>
+      <w:r>
+        <w:rPr>
+          <w:i/>
+          <w:iCs/>
+        </w:rPr>
+        <w:t>concatid</w:t>
+      </w:r>
+      <w:r>
+        <w:t xml:space="preserve">[yyyy] variables. The duplicated </w:t>
+      </w:r>
+      <w:r>
+        <w:rPr>
+          <w:i/>
+          <w:iCs/>
+        </w:rPr>
+        <w:t xml:space="preserve">masterid </w:t>
+      </w:r>
+      <w:r>
+        <w:t xml:space="preserve">occurs </w:t>
+      </w:r>
+      <w:r>
+        <w:t>because we judge that the two RSSDs correspond to a single lender.</w:t>
+      </w:r>
+    </w:p>
+    <w:p>
+      <w:pPr>
         <w:rPr>
           <w:b/>
           <w:bCs/>
         </w:rPr>
-        <w:t xml:space="preserve">metaid </w:t>
-      </w:r>
-    </w:p>
-    <w:p>
-      <w:r>
-        <w:t>In cases when neither RSSD nor LEI are available to identify a lender, we construct an ad</w:t>
-      </w:r>
-      <w:r>
-        <w:t xml:space="preserve"> </w:t>
-      </w:r>
-      <w:r>
-        <w:t xml:space="preserve">hoc identifier called </w:t>
-      </w:r>
-      <w:r>
-        <w:rPr>
-          <w:i/>
-          <w:iCs/>
-        </w:rPr>
-        <w:t xml:space="preserve">metaid </w:t>
-      </w:r>
-      <w:r>
-        <w:t xml:space="preserve">which serves as the basis for the </w:t>
-      </w:r>
-      <w:r>
-        <w:rPr>
-          <w:i/>
-          <w:iCs/>
-        </w:rPr>
-        <w:t>masterid</w:t>
-      </w:r>
-      <w:r>
-        <w:t xml:space="preserve"> variable. </w:t>
-      </w:r>
-    </w:p>
-    <w:p>
-      <w:pPr>
+      </w:pPr>
+      <w:r>
         <w:rPr>
           <w:b/>
           <w:bCs/>
         </w:rPr>
-      </w:pPr>
-      <w:r>
+        <w:t xml:space="preserve">metaid </w:t>
+      </w:r>
+    </w:p>
+    <w:p>
+      <w:r>
+        <w:t>In cases when neither RSSD nor LEI are available to identify a lender, we construct an ad</w:t>
+      </w:r>
+      <w:r>
+        <w:t xml:space="preserve"> </w:t>
+      </w:r>
+      <w:r>
+        <w:t xml:space="preserve">hoc identifier called </w:t>
+      </w:r>
+      <w:r>
+        <w:rPr>
+          <w:i/>
+          <w:iCs/>
+        </w:rPr>
+        <w:t xml:space="preserve">metaid </w:t>
+      </w:r>
+      <w:r>
+        <w:t xml:space="preserve">which serves as the basis for the </w:t>
+      </w:r>
+      <w:r>
+        <w:rPr>
+          <w:i/>
+          <w:iCs/>
+        </w:rPr>
+        <w:t>masterid</w:t>
+      </w:r>
+      <w:r>
+        <w:t xml:space="preserve"> variable. </w:t>
+      </w:r>
+    </w:p>
+    <w:p>
+      <w:pPr>
         <w:rPr>
           <w:b/>
           <w:bCs/>
         </w:rPr>
+      </w:pPr>
+      <w:r>
+        <w:rPr>
+          <w:b/>
+          <w:bCs/>
+        </w:rPr>
         <w:t>concatid[yyyy] (where yyyy=2010-2021)</w:t>
       </w:r>
     </w:p>
@@ -5545,7 +5973,15 @@
         <w:t xml:space="preserve">[yyyy] variables are concatenated strings </w:t>
       </w:r>
       <w:r>
-        <w:t xml:space="preserve">of these two variables, and </w:t>
+        <w:t xml:space="preserve">of these two </w:t>
+      </w:r>
+      <w:proofErr w:type="gramStart"/>
+      <w:r>
+        <w:t>variables, and</w:t>
+      </w:r>
+      <w:proofErr w:type="gramEnd"/>
+      <w:r>
+        <w:t xml:space="preserve"> </w:t>
       </w:r>
       <w:r>
         <w:t xml:space="preserve">must be processed before useable. Agency code is always stored as the first character in the string, and the remaining characters contain the respondent ID. Thus, the user must split each </w:t>
@@ -5564,13 +6000,14 @@
         <w:t xml:space="preserve">See example code </w:t>
       </w:r>
       <w:r>
-        <w:t xml:space="preserve">in Appendix </w:t>
-      </w:r>
-      <w:r>
-        <w:t>B</w:t>
-      </w:r>
-      <w:r>
-        <w:t>.</w:t>
+        <w:t xml:space="preserve">in </w:t>
+      </w:r>
+      <w:r>
+        <w:rPr>
+          <w:i/>
+          <w:iCs/>
+        </w:rPr>
+        <w:t>demo_code.do</w:t>
       </w:r>
     </w:p>
     <w:p>
@@ -5699,7 +6136,8 @@
           <w:bCs/>
         </w:rPr>
       </w:pPr>
-      <w:commentRangeStart w:id="4"/>
+      <w:commentRangeStart w:id="2"/>
+      <w:proofErr w:type="spellStart"/>
       <w:r>
         <w:rPr>
           <w:b/>
@@ -5707,12 +6145,13 @@
         </w:rPr>
         <w:t>recoding_flag</w:t>
       </w:r>
-      <w:commentRangeEnd w:id="4"/>
+      <w:commentRangeEnd w:id="2"/>
+      <w:proofErr w:type="spellEnd"/>
       <w:r>
         <w:rPr>
           <w:rStyle w:val="CommentReference"/>
         </w:rPr>
-        <w:commentReference w:id="4"/>
+        <w:commentReference w:id="2"/>
       </w:r>
     </w:p>
     <w:p>
@@ -5759,7 +6198,31 @@
     </w:p>
     <w:p>
       <w:r>
-        <w:t>The steps when these recodings occur are all explicitly marked in the step-by-step description and section 7. The code includes a comment giving the number of the step when these recodings occur (for example, users can search “2.c.iii.1” in the code, and will find the appropriate spot). The basis behind each recoding is described in Appendix B.</w:t>
+        <w:t xml:space="preserve">The steps when these </w:t>
+      </w:r>
+      <w:proofErr w:type="spellStart"/>
+      <w:r>
+        <w:t>recodings</w:t>
+      </w:r>
+      <w:proofErr w:type="spellEnd"/>
+      <w:r>
+        <w:t xml:space="preserve"> occur are all explicitly marked in the step-by-step description and section 7. The code includes a comment giving the number of the step when these </w:t>
+      </w:r>
+      <w:proofErr w:type="spellStart"/>
+      <w:r>
+        <w:t>recodings</w:t>
+      </w:r>
+      <w:proofErr w:type="spellEnd"/>
+      <w:r>
+        <w:t xml:space="preserve"> occur (for example, users can search “2.c.iii.1” in the </w:t>
+      </w:r>
+      <w:proofErr w:type="gramStart"/>
+      <w:r>
+        <w:t>code, and</w:t>
+      </w:r>
+      <w:proofErr w:type="gramEnd"/>
+      <w:r>
+        <w:t xml:space="preserve"> will find the appropriate spot). The basis behind each recoding is described in Appendix B.</w:t>
       </w:r>
     </w:p>
     <w:p>
@@ -5767,7 +6230,15 @@
         <w:spacing w:after="0"/>
       </w:pPr>
       <w:r>
-        <w:t>The full set of masterids for which this variable equals 1 is:</w:t>
+        <w:t xml:space="preserve">The full set of masterids for which </w:t>
+      </w:r>
+      <w:proofErr w:type="gramStart"/>
+      <w:r>
+        <w:t>this variable equals</w:t>
+      </w:r>
+      <w:proofErr w:type="gramEnd"/>
+      <w:r>
+        <w:t xml:space="preserve"> 1 is:</w:t>
       </w:r>
     </w:p>
     <w:p>
@@ -5780,10 +6251,7 @@
         <w:spacing w:after="0"/>
       </w:pPr>
       <w:r>
-        <w:t xml:space="preserve">3343717 4320395 568443 </w:t>
-      </w:r>
-      <w:r>
-        <w:t>(</w:t>
+        <w:t>3343717 4320395 568443 (</w:t>
       </w:r>
       <w:r>
         <w:t xml:space="preserve">recoded in </w:t>
@@ -5792,13 +6260,7 @@
         <w:t>step</w:t>
       </w:r>
       <w:r>
-        <w:t xml:space="preserve"> </w:t>
-      </w:r>
-      <w:r>
-        <w:t>2.a.i</w:t>
-      </w:r>
-      <w:r>
-        <w:t>)</w:t>
+        <w:t xml:space="preserve"> 2.a.i)</w:t>
       </w:r>
     </w:p>
     <w:p>
@@ -5811,19 +6273,13 @@
         <w:spacing w:after="0"/>
       </w:pPr>
       <w:r>
-        <w:t xml:space="preserve">3075401 </w:t>
-      </w:r>
-      <w:r>
-        <w:t>(</w:t>
+        <w:t>3075401 (</w:t>
       </w:r>
       <w:r>
         <w:t xml:space="preserve">step </w:t>
       </w:r>
       <w:r>
-        <w:t>2.b.ii.5</w:t>
-      </w:r>
-      <w:r>
-        <w:t>)</w:t>
+        <w:t>2.b.ii.5)</w:t>
       </w:r>
     </w:p>
     <w:p>
@@ -5842,10 +6298,7 @@
         <w:t xml:space="preserve">(step </w:t>
       </w:r>
       <w:r>
-        <w:t>2.b.ii.8</w:t>
-      </w:r>
-      <w:r>
-        <w:t>)</w:t>
+        <w:t>2.b.ii.8)</w:t>
       </w:r>
     </w:p>
     <w:p>
@@ -5864,10 +6317,7 @@
         <w:t xml:space="preserve">(step </w:t>
       </w:r>
       <w:r>
-        <w:t>2.c.iii.1</w:t>
-      </w:r>
-      <w:r>
-        <w:t>)</w:t>
+        <w:t>2.c.iii.1)</w:t>
       </w:r>
     </w:p>
     <w:p>
@@ -5886,10 +6336,7 @@
         <w:t xml:space="preserve">(step </w:t>
       </w:r>
       <w:r>
-        <w:t>3.e.ii.2</w:t>
-      </w:r>
-      <w:r>
-        <w:t>)</w:t>
+        <w:t>3.e.ii.2)</w:t>
       </w:r>
     </w:p>
     <w:p>
@@ -5954,10 +6401,7 @@
         <w:t xml:space="preserve">(step </w:t>
       </w:r>
       <w:r>
-        <w:t>4.a.v-4.a.vi</w:t>
-      </w:r>
-      <w:r>
-        <w:t>)</w:t>
+        <w:t>4.a.v-4.a.vi)</w:t>
       </w:r>
     </w:p>
     <w:p>
@@ -6083,11 +6527,11 @@
         </w:numPr>
       </w:pPr>
       <w:r>
-        <w:t>Change references to Appendix B to Appendix C</w:t>
+        <w:t>References to Appendix B</w:t>
       </w:r>
     </w:p>
   </w:comment>
-  <w:comment w:id="1" w:author="Babat, Zach" w:date="2023-02-15T19:11:00Z" w:initials="BZ">
+  <w:comment w:id="1" w:author="Babat, Zach" w:date="2023-02-16T16:56:00Z" w:initials="BZ">
     <w:p>
       <w:pPr>
         <w:pStyle w:val="CommentText"/>
@@ -6099,43 +6543,11 @@
         <w:annotationRef/>
       </w:r>
       <w:r>
-        <w:t>Still need to punch up this section</w:t>
+        <w:t>Add to codebook</w:t>
       </w:r>
     </w:p>
   </w:comment>
-  <w:comment w:id="2" w:author="Babat, Zach" w:date="2023-02-16T16:56:00Z" w:initials="BZ">
-    <w:p>
-      <w:pPr>
-        <w:pStyle w:val="CommentText"/>
-      </w:pPr>
-      <w:r>
-        <w:rPr>
-          <w:rStyle w:val="CommentReference"/>
-        </w:rPr>
-        <w:annotationRef/>
-      </w:r>
-      <w:r>
-        <w:t>Add to codebook</w:t>
-      </w:r>
-    </w:p>
-  </w:comment>
-  <w:comment w:id="3" w:author="Babat, Zach" w:date="2023-02-02T16:22:00Z" w:initials="BZ">
-    <w:p>
-      <w:pPr>
-        <w:pStyle w:val="CommentText"/>
-      </w:pPr>
-      <w:r>
-        <w:rPr>
-          <w:rStyle w:val="CommentReference"/>
-        </w:rPr>
-        <w:annotationRef/>
-      </w:r>
-      <w:r>
-        <w:t>Zach – after you code the “recoding_flag” variable, make a note of that here</w:t>
-      </w:r>
-    </w:p>
-  </w:comment>
-  <w:comment w:id="4" w:author="Babat, Zach" w:date="2023-02-15T19:28:00Z" w:initials="BZ">
+  <w:comment w:id="2" w:author="Babat, Zach" w:date="2023-02-15T19:28:00Z" w:initials="BZ">
     <w:p>
       <w:pPr>
         <w:pStyle w:val="CommentText"/>
@@ -6157,19 +6569,15 @@
 <file path=word/commentsExtended.xml><?xml version="1.0" encoding="utf-8"?>
 <w15:commentsEx xmlns:wpc="http://schemas.microsoft.com/office/word/2010/wordprocessingCanvas" xmlns:cx="http://schemas.microsoft.com/office/drawing/2014/chartex" xmlns:cx1="http://schemas.microsoft.com/office/drawing/2015/9/8/chartex" xmlns:cx2="http://schemas.microsoft.com/office/drawing/2015/10/21/chartex" xmlns:cx3="http://schemas.microsoft.com/office/drawing/2016/5/9/chartex" xmlns:cx4="http://schemas.microsoft.com/office/drawing/2016/5/10/chartex" xmlns:cx5="http://schemas.microsoft.com/office/drawing/2016/5/11/chartex" xmlns:cx6="http://schemas.microsoft.com/office/drawing/2016/5/12/chartex" xmlns:cx7="http://schemas.microsoft.com/office/drawing/2016/5/13/chartex" xmlns:cx8="http://schemas.microsoft.com/office/drawing/2016/5/14/chartex" xmlns:mc="http://schemas.openxmlformats.org/markup-compatibility/2006" xmlns:aink="http://schemas.microsoft.com/office/drawing/2016/ink" xmlns:am3d="http://schemas.microsoft.com/office/drawing/2017/model3d" xmlns:o="urn:schemas-microsoft-com:office:office" xmlns:r="http://schemas.openxmlformats.org/officeDocument/2006/relationships" xmlns:m="http://schemas.openxmlformats.org/officeDocument/2006/math" xmlns:v="urn:schemas-microsoft-com:vml" xmlns:wp14="http://schemas.microsoft.com/office/word/2010/wordprocessingDrawing" xmlns:wp="http://schemas.openxmlformats.org/drawingml/2006/wordprocessingDrawing" xmlns:w10="urn:schemas-microsoft-com:office:word" xmlns:w="http://schemas.openxmlformats.org/wordprocessingml/2006/main" xmlns:w14="http://schemas.microsoft.com/office/word/2010/wordml" xmlns:w15="http://schemas.microsoft.com/office/word/2012/wordml" xmlns:w16cex="http://schemas.microsoft.com/office/word/2018/wordml/cex" xmlns:w16cid="http://schemas.microsoft.com/office/word/2016/wordml/cid" xmlns:w16="http://schemas.microsoft.com/office/word/2018/wordml" xmlns:w16se="http://schemas.microsoft.com/office/word/2015/wordml/symex" xmlns:wpg="http://schemas.microsoft.com/office/word/2010/wordprocessingGroup" xmlns:wpi="http://schemas.microsoft.com/office/word/2010/wordprocessingInk" xmlns:wne="http://schemas.microsoft.com/office/word/2006/wordml" xmlns:wps="http://schemas.microsoft.com/office/word/2010/wordprocessingShape" mc:Ignorable="w14 w15 w16se w16cid w16 w16cex wp14">
   <w15:commentEx w15:paraId="46754660" w15:done="0"/>
-  <w15:commentEx w15:paraId="2393A8A3" w15:done="0"/>
-  <w15:commentEx w15:paraId="5608CD0B" w15:done="0"/>
-  <w15:commentEx w15:paraId="584CB369" w15:done="0"/>
-  <w15:commentEx w15:paraId="738C420F" w15:done="0"/>
+  <w15:commentEx w15:paraId="5608CD0B" w15:done="1"/>
+  <w15:commentEx w15:paraId="738C420F" w15:done="1"/>
 </w15:commentsEx>
 </file>
 
 <file path=word/commentsExtensible.xml><?xml version="1.0" encoding="utf-8"?>
 <w16cex:commentsExtensible xmlns:wpc="http://schemas.microsoft.com/office/word/2010/wordprocessingCanvas" xmlns:cx="http://schemas.microsoft.com/office/drawing/2014/chartex" xmlns:cx1="http://schemas.microsoft.com/office/drawing/2015/9/8/chartex" xmlns:cx2="http://schemas.microsoft.com/office/drawing/2015/10/21/chartex" xmlns:cx3="http://schemas.microsoft.com/office/drawing/2016/5/9/chartex" xmlns:cx4="http://schemas.microsoft.com/office/drawing/2016/5/10/chartex" xmlns:cx5="http://schemas.microsoft.com/office/drawing/2016/5/11/chartex" xmlns:cx6="http://schemas.microsoft.com/office/drawing/2016/5/12/chartex" xmlns:cx7="http://schemas.microsoft.com/office/drawing/2016/5/13/chartex" xmlns:cx8="http://schemas.microsoft.com/office/drawing/2016/5/14/chartex" xmlns:mc="http://schemas.openxmlformats.org/markup-compatibility/2006" xmlns:aink="http://schemas.microsoft.com/office/drawing/2016/ink" xmlns:am3d="http://schemas.microsoft.com/office/drawing/2017/model3d" xmlns:o="urn:schemas-microsoft-com:office:office" xmlns:r="http://schemas.openxmlformats.org/officeDocument/2006/relationships" xmlns:m="http://schemas.openxmlformats.org/officeDocument/2006/math" xmlns:v="urn:schemas-microsoft-com:vml" xmlns:wp14="http://schemas.microsoft.com/office/word/2010/wordprocessingDrawing" xmlns:wp="http://schemas.openxmlformats.org/drawingml/2006/wordprocessingDrawing" xmlns:w10="urn:schemas-microsoft-com:office:word" xmlns:w="http://schemas.openxmlformats.org/wordprocessingml/2006/main" xmlns:w14="http://schemas.microsoft.com/office/word/2010/wordml" xmlns:w15="http://schemas.microsoft.com/office/word/2012/wordml" xmlns:w16cex="http://schemas.microsoft.com/office/word/2018/wordml/cex" xmlns:w16cid="http://schemas.microsoft.com/office/word/2016/wordml/cid" xmlns:w16="http://schemas.microsoft.com/office/word/2018/wordml" xmlns:w16se="http://schemas.microsoft.com/office/word/2015/wordml/symex" xmlns:wpg="http://schemas.microsoft.com/office/word/2010/wordprocessingGroup" xmlns:wpi="http://schemas.microsoft.com/office/word/2010/wordprocessingInk" xmlns:wne="http://schemas.microsoft.com/office/word/2006/wordml" xmlns:wps="http://schemas.microsoft.com/office/word/2010/wordprocessingShape" mc:Ignorable="w14 w15 w16se w16cid w16 w16cex wp14">
   <w16cex:commentExtensible w16cex:durableId="277D2A67" w16cex:dateUtc="2023-01-26T21:35:00Z"/>
-  <w16cex:commentExtensible w16cex:durableId="2797ACD3" w16cex:dateUtc="2023-02-16T00:11:00Z"/>
   <w16cex:commentExtensible w16cex:durableId="2798DECC" w16cex:dateUtc="2023-02-16T21:56:00Z"/>
-  <w16cex:commentExtensible w16cex:durableId="278661C1" w16cex:dateUtc="2023-02-02T21:22:00Z"/>
   <w16cex:commentExtensible w16cex:durableId="2797B0D2" w16cex:dateUtc="2023-02-16T00:28:00Z"/>
 </w16cex:commentsExtensible>
 </file>
@@ -6177,9 +6585,7 @@
 <file path=word/commentsIds.xml><?xml version="1.0" encoding="utf-8"?>
 <w16cid:commentsIds xmlns:wpc="http://schemas.microsoft.com/office/word/2010/wordprocessingCanvas" xmlns:cx="http://schemas.microsoft.com/office/drawing/2014/chartex" xmlns:cx1="http://schemas.microsoft.com/office/drawing/2015/9/8/chartex" xmlns:cx2="http://schemas.microsoft.com/office/drawing/2015/10/21/chartex" xmlns:cx3="http://schemas.microsoft.com/office/drawing/2016/5/9/chartex" xmlns:cx4="http://schemas.microsoft.com/office/drawing/2016/5/10/chartex" xmlns:cx5="http://schemas.microsoft.com/office/drawing/2016/5/11/chartex" xmlns:cx6="http://schemas.microsoft.com/office/drawing/2016/5/12/chartex" xmlns:cx7="http://schemas.microsoft.com/office/drawing/2016/5/13/chartex" xmlns:cx8="http://schemas.microsoft.com/office/drawing/2016/5/14/chartex" xmlns:mc="http://schemas.openxmlformats.org/markup-compatibility/2006" xmlns:aink="http://schemas.microsoft.com/office/drawing/2016/ink" xmlns:am3d="http://schemas.microsoft.com/office/drawing/2017/model3d" xmlns:o="urn:schemas-microsoft-com:office:office" xmlns:r="http://schemas.openxmlformats.org/officeDocument/2006/relationships" xmlns:m="http://schemas.openxmlformats.org/officeDocument/2006/math" xmlns:v="urn:schemas-microsoft-com:vml" xmlns:wp14="http://schemas.microsoft.com/office/word/2010/wordprocessingDrawing" xmlns:wp="http://schemas.openxmlformats.org/drawingml/2006/wordprocessingDrawing" xmlns:w10="urn:schemas-microsoft-com:office:word" xmlns:w="http://schemas.openxmlformats.org/wordprocessingml/2006/main" xmlns:w14="http://schemas.microsoft.com/office/word/2010/wordml" xmlns:w15="http://schemas.microsoft.com/office/word/2012/wordml" xmlns:w16cex="http://schemas.microsoft.com/office/word/2018/wordml/cex" xmlns:w16cid="http://schemas.microsoft.com/office/word/2016/wordml/cid" xmlns:w16="http://schemas.microsoft.com/office/word/2018/wordml" xmlns:w16se="http://schemas.microsoft.com/office/word/2015/wordml/symex" xmlns:wpg="http://schemas.microsoft.com/office/word/2010/wordprocessingGroup" xmlns:wpi="http://schemas.microsoft.com/office/word/2010/wordprocessingInk" xmlns:wne="http://schemas.microsoft.com/office/word/2006/wordml" xmlns:wps="http://schemas.microsoft.com/office/word/2010/wordprocessingShape" mc:Ignorable="w14 w15 w16se w16cid w16 w16cex wp14">
   <w16cid:commentId w16cid:paraId="46754660" w16cid:durableId="277D2A67"/>
-  <w16cid:commentId w16cid:paraId="2393A8A3" w16cid:durableId="2797ACD3"/>
   <w16cid:commentId w16cid:paraId="5608CD0B" w16cid:durableId="2798DECC"/>
-  <w16cid:commentId w16cid:paraId="584CB369" w16cid:durableId="278661C1"/>
   <w16cid:commentId w16cid:paraId="738C420F" w16cid:durableId="2797B0D2"/>
 </w16cid:commentsIds>
 </file>

</xml_diff>